<commit_message>
networks pr2 done (i guess), rschir pr2 works fine
</commit_message>
<xml_diff>
--- a/3rd-Grade/Fifth-Semester/RSCHIR/ПР2-Московка-АА.docx
+++ b/3rd-Grade/Fifth-Semester/RSCHIR/ПР2-Московка-АА.docx
@@ -1107,7 +1107,47 @@
           <w:sz w:val="28"/>
           <w:szCs w:val="28"/>
         </w:rPr>
-        <w:t>Предлагается создать веб-сервис Drawer для рисования svg объектов.</w:t>
+        <w:t xml:space="preserve">Предлагается создать веб-сервис </w:t>
+      </w:r>
+      <w:proofErr w:type="spellStart"/>
+      <w:r>
+        <w:rPr>
+          <w:rFonts w:ascii="Times New Roman" w:hAnsi="Times New Roman" w:cs="Times New Roman"/>
+          <w:color w:val="171616"/>
+          <w:sz w:val="28"/>
+          <w:szCs w:val="28"/>
+        </w:rPr>
+        <w:t>Drawer</w:t>
+      </w:r>
+      <w:proofErr w:type="spellEnd"/>
+      <w:r>
+        <w:rPr>
+          <w:rFonts w:ascii="Times New Roman" w:hAnsi="Times New Roman" w:cs="Times New Roman"/>
+          <w:color w:val="171616"/>
+          <w:sz w:val="28"/>
+          <w:szCs w:val="28"/>
+        </w:rPr>
+        <w:t xml:space="preserve"> для рисования </w:t>
+      </w:r>
+      <w:proofErr w:type="spellStart"/>
+      <w:r>
+        <w:rPr>
+          <w:rFonts w:ascii="Times New Roman" w:hAnsi="Times New Roman" w:cs="Times New Roman"/>
+          <w:color w:val="171616"/>
+          <w:sz w:val="28"/>
+          <w:szCs w:val="28"/>
+        </w:rPr>
+        <w:t>svg</w:t>
+      </w:r>
+      <w:proofErr w:type="spellEnd"/>
+      <w:r>
+        <w:rPr>
+          <w:rFonts w:ascii="Times New Roman" w:hAnsi="Times New Roman" w:cs="Times New Roman"/>
+          <w:color w:val="171616"/>
+          <w:sz w:val="28"/>
+          <w:szCs w:val="28"/>
+        </w:rPr>
+        <w:t xml:space="preserve"> объектов.</w:t>
       </w:r>
     </w:p>
     <w:p>
@@ -1294,6 +1334,7 @@
         </w:rPr>
         <w:t>.</w:t>
       </w:r>
+      <w:proofErr w:type="spellStart"/>
       <w:r>
         <w:rPr>
           <w:rFonts w:ascii="Times New Roman" w:hAnsi="Times New Roman" w:cs="Times New Roman"/>
@@ -1306,6 +1347,7 @@
         </w:rPr>
         <w:t>yml</w:t>
       </w:r>
+      <w:proofErr w:type="spellEnd"/>
       <w:r>
         <w:rPr>
           <w:rFonts w:ascii="Times New Roman" w:hAnsi="Times New Roman" w:cs="Times New Roman"/>
@@ -1677,6 +1719,7 @@
           <w:lang w:val="en-US" w:eastAsia="ru-RU"/>
         </w:rPr>
       </w:pPr>
+      <w:proofErr w:type="spellStart"/>
       <w:r>
         <w:rPr>
           <w:rFonts w:ascii="Times New Roman" w:hAnsi="Times New Roman" w:cs="Times New Roman"/>
@@ -1701,6 +1744,7 @@
         </w:rPr>
         <w:t>ndex.php</w:t>
       </w:r>
+      <w:proofErr w:type="spellEnd"/>
     </w:p>
     <w:p>
       <w:pPr>
@@ -1812,6 +1856,7 @@
         </w:rPr>
         <w:t xml:space="preserve"> </w:t>
       </w:r>
+      <w:proofErr w:type="spellStart"/>
       <w:r>
         <w:rPr>
           <w:rFonts w:ascii="Times New Roman" w:hAnsi="Times New Roman" w:cs="Times New Roman"/>
@@ -1840,7 +1885,18 @@
           <w:szCs w:val="28"/>
           <w:lang w:val="en-US"/>
         </w:rPr>
-        <w:t xml:space="preserve">php </w:t>
+        <w:t>php</w:t>
+      </w:r>
+      <w:proofErr w:type="spellEnd"/>
+      <w:r>
+        <w:rPr>
+          <w:rFonts w:ascii="Times New Roman" w:hAnsi="Times New Roman" w:cs="Times New Roman"/>
+          <w:color w:val="171616"/>
+          <w:sz w:val="28"/>
+          <w:szCs w:val="28"/>
+          <w:lang w:val="en-US"/>
+        </w:rPr>
+        <w:t xml:space="preserve"> </w:t>
       </w:r>
       <w:r>
         <w:rPr>
@@ -1875,6 +1931,7 @@
           <w:lang w:val="en-US"/>
         </w:rPr>
       </w:pPr>
+      <w:proofErr w:type="spellStart"/>
       <w:r>
         <w:rPr>
           <w:rFonts w:ascii="Times New Roman" w:hAnsi="Times New Roman" w:cs="Times New Roman"/>
@@ -1899,6 +1956,7 @@
         </w:rPr>
         <w:t>.php</w:t>
       </w:r>
+      <w:proofErr w:type="spellEnd"/>
     </w:p>
     <w:p>
       <w:pPr>
@@ -2010,6 +2068,7 @@
         </w:rPr>
         <w:t xml:space="preserve"> </w:t>
       </w:r>
+      <w:proofErr w:type="spellStart"/>
       <w:r>
         <w:rPr>
           <w:rFonts w:ascii="Times New Roman" w:hAnsi="Times New Roman" w:cs="Times New Roman"/>
@@ -2040,6 +2099,7 @@
         </w:rPr>
         <w:t>php</w:t>
       </w:r>
+      <w:proofErr w:type="spellEnd"/>
       <w:r>
         <w:rPr>
           <w:rFonts w:ascii="Times New Roman" w:hAnsi="Times New Roman" w:cs="Times New Roman"/>
@@ -2862,6 +2922,7 @@
         </w:rPr>
         <w:t>.</w:t>
       </w:r>
+      <w:proofErr w:type="spellStart"/>
       <w:r>
         <w:rPr>
           <w:rFonts w:ascii="Times New Roman" w:hAnsi="Times New Roman" w:cs="Times New Roman"/>
@@ -2874,6 +2935,7 @@
         </w:rPr>
         <w:t>yml</w:t>
       </w:r>
+      <w:proofErr w:type="spellEnd"/>
       <w:r>
         <w:rPr>
           <w:rFonts w:ascii="Times New Roman" w:hAnsi="Times New Roman" w:cs="Times New Roman"/>
@@ -3039,8 +3101,20 @@
           <w:szCs w:val="28"/>
           <w:lang w:val="en-US"/>
         </w:rPr>
-        <w:t>docker-compose.yml</w:t>
-      </w:r>
+        <w:t>docker-</w:t>
+      </w:r>
+      <w:proofErr w:type="spellStart"/>
+      <w:r>
+        <w:rPr>
+          <w:rFonts w:ascii="Times New Roman" w:hAnsi="Times New Roman" w:cs="Times New Roman"/>
+          <w:color w:val="171616"/>
+          <w:sz w:val="28"/>
+          <w:szCs w:val="28"/>
+          <w:lang w:val="en-US"/>
+        </w:rPr>
+        <w:t>compose.yml</w:t>
+      </w:r>
+      <w:proofErr w:type="spellEnd"/>
     </w:p>
     <w:p>
       <w:pPr>
@@ -3260,6 +3334,7 @@
           <w:lang w:val="en-US"/>
         </w:rPr>
       </w:pPr>
+      <w:proofErr w:type="spellStart"/>
       <w:r>
         <w:rPr>
           <w:rFonts w:ascii="Times New Roman" w:hAnsi="Times New Roman" w:cs="Times New Roman"/>
@@ -3285,6 +3360,7 @@
         </w:rPr>
         <w:t>ndex.php</w:t>
       </w:r>
+      <w:proofErr w:type="spellEnd"/>
     </w:p>
     <w:p>
       <w:pPr>
@@ -3430,6 +3506,7 @@
         </w:rPr>
         <w:t xml:space="preserve"> </w:t>
       </w:r>
+      <w:proofErr w:type="spellStart"/>
       <w:r>
         <w:rPr>
           <w:rFonts w:ascii="Times New Roman" w:eastAsia="Times New Roman" w:hAnsi="Times New Roman" w:cs="Times New Roman"/>
@@ -3438,7 +3515,18 @@
           <w:szCs w:val="28"/>
           <w:lang w:val="en-US" w:eastAsia="ru-RU"/>
         </w:rPr>
-        <w:t>index.php (Sort)</w:t>
+        <w:t>index.php</w:t>
+      </w:r>
+      <w:proofErr w:type="spellEnd"/>
+      <w:r>
+        <w:rPr>
+          <w:rFonts w:ascii="Times New Roman" w:eastAsia="Times New Roman" w:hAnsi="Times New Roman" w:cs="Times New Roman"/>
+          <w:color w:val="212529"/>
+          <w:sz w:val="28"/>
+          <w:szCs w:val="28"/>
+          <w:lang w:val="en-US" w:eastAsia="ru-RU"/>
+        </w:rPr>
+        <w:t xml:space="preserve"> (Sort)</w:t>
       </w:r>
     </w:p>
     <w:p>
@@ -3485,6 +3573,7 @@
           <w:lang w:val="en-US"/>
         </w:rPr>
       </w:pPr>
+      <w:proofErr w:type="spellStart"/>
       <w:r>
         <w:rPr>
           <w:rFonts w:ascii="Times New Roman" w:hAnsi="Times New Roman" w:cs="Times New Roman"/>
@@ -3497,6 +3586,7 @@
         </w:rPr>
         <w:t>script.php</w:t>
       </w:r>
+      <w:proofErr w:type="spellEnd"/>
     </w:p>
     <w:p>
       <w:pPr>
@@ -4043,7 +4133,67 @@
           <w:sz w:val="28"/>
           <w:szCs w:val="28"/>
         </w:rPr>
-        <w:t>сервере с помощью таких команд Unix как: ls, ps, whoami, id и так далее.</w:t>
+        <w:t xml:space="preserve">сервере с помощью таких команд Unix как: </w:t>
+      </w:r>
+      <w:proofErr w:type="spellStart"/>
+      <w:r>
+        <w:rPr>
+          <w:rFonts w:ascii="Times New Roman" w:hAnsi="Times New Roman" w:cs="Times New Roman"/>
+          <w:color w:val="171616"/>
+          <w:sz w:val="28"/>
+          <w:szCs w:val="28"/>
+        </w:rPr>
+        <w:t>ls</w:t>
+      </w:r>
+      <w:proofErr w:type="spellEnd"/>
+      <w:r>
+        <w:rPr>
+          <w:rFonts w:ascii="Times New Roman" w:hAnsi="Times New Roman" w:cs="Times New Roman"/>
+          <w:color w:val="171616"/>
+          <w:sz w:val="28"/>
+          <w:szCs w:val="28"/>
+        </w:rPr>
+        <w:t xml:space="preserve">, </w:t>
+      </w:r>
+      <w:proofErr w:type="spellStart"/>
+      <w:r>
+        <w:rPr>
+          <w:rFonts w:ascii="Times New Roman" w:hAnsi="Times New Roman" w:cs="Times New Roman"/>
+          <w:color w:val="171616"/>
+          <w:sz w:val="28"/>
+          <w:szCs w:val="28"/>
+        </w:rPr>
+        <w:t>ps</w:t>
+      </w:r>
+      <w:proofErr w:type="spellEnd"/>
+      <w:r>
+        <w:rPr>
+          <w:rFonts w:ascii="Times New Roman" w:hAnsi="Times New Roman" w:cs="Times New Roman"/>
+          <w:color w:val="171616"/>
+          <w:sz w:val="28"/>
+          <w:szCs w:val="28"/>
+        </w:rPr>
+        <w:t xml:space="preserve">, </w:t>
+      </w:r>
+      <w:proofErr w:type="spellStart"/>
+      <w:r>
+        <w:rPr>
+          <w:rFonts w:ascii="Times New Roman" w:hAnsi="Times New Roman" w:cs="Times New Roman"/>
+          <w:color w:val="171616"/>
+          <w:sz w:val="28"/>
+          <w:szCs w:val="28"/>
+        </w:rPr>
+        <w:t>whoami</w:t>
+      </w:r>
+      <w:proofErr w:type="spellEnd"/>
+      <w:r>
+        <w:rPr>
+          <w:rFonts w:ascii="Times New Roman" w:hAnsi="Times New Roman" w:cs="Times New Roman"/>
+          <w:color w:val="171616"/>
+          <w:sz w:val="28"/>
+          <w:szCs w:val="28"/>
+        </w:rPr>
+        <w:t>, id и так далее.</w:t>
       </w:r>
     </w:p>
     <w:p>
@@ -4142,6 +4292,7 @@
         </w:rPr>
         <w:t>.</w:t>
       </w:r>
+      <w:proofErr w:type="spellStart"/>
       <w:r>
         <w:rPr>
           <w:rFonts w:ascii="Times New Roman" w:hAnsi="Times New Roman" w:cs="Times New Roman"/>
@@ -4154,6 +4305,7 @@
         </w:rPr>
         <w:t>yml</w:t>
       </w:r>
+      <w:proofErr w:type="spellEnd"/>
       <w:r>
         <w:rPr>
           <w:rFonts w:ascii="Times New Roman" w:hAnsi="Times New Roman" w:cs="Times New Roman"/>
@@ -4319,8 +4471,20 @@
           <w:szCs w:val="28"/>
           <w:lang w:val="en-US"/>
         </w:rPr>
-        <w:t>docker-compose.yml</w:t>
-      </w:r>
+        <w:t>docker-</w:t>
+      </w:r>
+      <w:proofErr w:type="spellStart"/>
+      <w:r>
+        <w:rPr>
+          <w:rFonts w:ascii="Times New Roman" w:hAnsi="Times New Roman" w:cs="Times New Roman"/>
+          <w:color w:val="171616"/>
+          <w:sz w:val="28"/>
+          <w:szCs w:val="28"/>
+          <w:lang w:val="en-US"/>
+        </w:rPr>
+        <w:t>compose.yml</w:t>
+      </w:r>
+      <w:proofErr w:type="spellEnd"/>
     </w:p>
     <w:p>
       <w:pPr>
@@ -4740,6 +4904,7 @@
         </w:rPr>
         <w:t xml:space="preserve"> </w:t>
       </w:r>
+      <w:proofErr w:type="spellStart"/>
       <w:r>
         <w:rPr>
           <w:rFonts w:ascii="Times New Roman" w:eastAsia="Times New Roman" w:hAnsi="Times New Roman" w:cs="Times New Roman"/>
@@ -4748,7 +4913,18 @@
           <w:szCs w:val="28"/>
           <w:lang w:val="en-US" w:eastAsia="ru-RU"/>
         </w:rPr>
-        <w:t>index.php (Unix)</w:t>
+        <w:t>index.php</w:t>
+      </w:r>
+      <w:proofErr w:type="spellEnd"/>
+      <w:r>
+        <w:rPr>
+          <w:rFonts w:ascii="Times New Roman" w:eastAsia="Times New Roman" w:hAnsi="Times New Roman" w:cs="Times New Roman"/>
+          <w:color w:val="212529"/>
+          <w:sz w:val="28"/>
+          <w:szCs w:val="28"/>
+          <w:lang w:val="en-US" w:eastAsia="ru-RU"/>
+        </w:rPr>
+        <w:t xml:space="preserve"> (Unix)</w:t>
       </w:r>
     </w:p>
     <w:p>
@@ -4777,6 +4953,7 @@
           <w:lang w:val="en-US"/>
         </w:rPr>
       </w:pPr>
+      <w:proofErr w:type="spellStart"/>
       <w:r>
         <w:rPr>
           <w:rFonts w:ascii="Times New Roman" w:hAnsi="Times New Roman" w:cs="Times New Roman"/>
@@ -4801,6 +4978,7 @@
         </w:rPr>
         <w:t>.php</w:t>
       </w:r>
+      <w:proofErr w:type="spellEnd"/>
     </w:p>
     <w:p>
       <w:pPr>
@@ -4954,6 +5132,7 @@
         </w:rPr>
         <w:t xml:space="preserve"> </w:t>
       </w:r>
+      <w:proofErr w:type="spellStart"/>
       <w:r>
         <w:rPr>
           <w:rFonts w:ascii="Times New Roman" w:eastAsia="Times New Roman" w:hAnsi="Times New Roman" w:cs="Times New Roman"/>
@@ -4962,7 +5141,18 @@
           <w:szCs w:val="28"/>
           <w:lang w:val="en-US" w:eastAsia="ru-RU"/>
         </w:rPr>
-        <w:t>script.php (Unix)</w:t>
+        <w:t>script.php</w:t>
+      </w:r>
+      <w:proofErr w:type="spellEnd"/>
+      <w:r>
+        <w:rPr>
+          <w:rFonts w:ascii="Times New Roman" w:eastAsia="Times New Roman" w:hAnsi="Times New Roman" w:cs="Times New Roman"/>
+          <w:color w:val="212529"/>
+          <w:sz w:val="28"/>
+          <w:szCs w:val="28"/>
+          <w:lang w:val="en-US" w:eastAsia="ru-RU"/>
+        </w:rPr>
+        <w:t xml:space="preserve"> (Unix)</w:t>
       </w:r>
     </w:p>
     <w:p>
@@ -5378,26 +5568,80 @@
           <w:sz w:val="28"/>
           <w:szCs w:val="28"/>
         </w:rPr>
-        <w:t>Как написать простой скрипт на php.</w:t>
-      </w:r>
-    </w:p>
-    <w:p>
-      <w:pPr>
-        <w:pStyle w:val="a3"/>
-        <w:spacing w:line="259" w:lineRule="auto"/>
-        <w:rPr>
-          <w:color w:val="171616"/>
-          <w:sz w:val="28"/>
-          <w:szCs w:val="28"/>
-        </w:rPr>
-      </w:pPr>
-      <w:r>
-        <w:rPr>
-          <w:color w:val="171616"/>
-          <w:sz w:val="28"/>
-          <w:szCs w:val="28"/>
-        </w:rPr>
-        <w:t>Создать php файл и внутри &lt;?php ?&gt; писать скрипт.</w:t>
+        <w:t xml:space="preserve">Как написать простой скрипт на </w:t>
+      </w:r>
+      <w:proofErr w:type="spellStart"/>
+      <w:r>
+        <w:rPr>
+          <w:color w:val="171616"/>
+          <w:sz w:val="28"/>
+          <w:szCs w:val="28"/>
+        </w:rPr>
+        <w:t>php</w:t>
+      </w:r>
+      <w:proofErr w:type="spellEnd"/>
+      <w:r>
+        <w:rPr>
+          <w:color w:val="171616"/>
+          <w:sz w:val="28"/>
+          <w:szCs w:val="28"/>
+        </w:rPr>
+        <w:t>.</w:t>
+      </w:r>
+    </w:p>
+    <w:p>
+      <w:pPr>
+        <w:pStyle w:val="a3"/>
+        <w:spacing w:line="259" w:lineRule="auto"/>
+        <w:rPr>
+          <w:color w:val="171616"/>
+          <w:sz w:val="28"/>
+          <w:szCs w:val="28"/>
+        </w:rPr>
+      </w:pPr>
+      <w:r>
+        <w:rPr>
+          <w:color w:val="171616"/>
+          <w:sz w:val="28"/>
+          <w:szCs w:val="28"/>
+        </w:rPr>
+        <w:t xml:space="preserve">Создать </w:t>
+      </w:r>
+      <w:proofErr w:type="spellStart"/>
+      <w:r>
+        <w:rPr>
+          <w:color w:val="171616"/>
+          <w:sz w:val="28"/>
+          <w:szCs w:val="28"/>
+        </w:rPr>
+        <w:t>php</w:t>
+      </w:r>
+      <w:proofErr w:type="spellEnd"/>
+      <w:r>
+        <w:rPr>
+          <w:color w:val="171616"/>
+          <w:sz w:val="28"/>
+          <w:szCs w:val="28"/>
+        </w:rPr>
+        <w:t xml:space="preserve"> файл и внутри &lt;?</w:t>
+      </w:r>
+      <w:proofErr w:type="spellStart"/>
+      <w:r>
+        <w:rPr>
+          <w:color w:val="171616"/>
+          <w:sz w:val="28"/>
+          <w:szCs w:val="28"/>
+        </w:rPr>
+        <w:t>php</w:t>
+      </w:r>
+      <w:proofErr w:type="spellEnd"/>
+      <w:r>
+        <w:rPr>
+          <w:color w:val="171616"/>
+          <w:sz w:val="28"/>
+          <w:szCs w:val="28"/>
+        </w:rPr>
+        <w:t xml:space="preserve"> ?&gt; писать скрипт.</w:t>
       </w:r>
     </w:p>
     <w:p>
@@ -5431,7 +5675,25 @@
           <w:sz w:val="28"/>
           <w:szCs w:val="28"/>
         </w:rPr>
-        <w:t>Основные правила, связанные с переменными в php.</w:t>
+        <w:t xml:space="preserve">Основные правила, связанные с переменными в </w:t>
+      </w:r>
+      <w:proofErr w:type="spellStart"/>
+      <w:r>
+        <w:rPr>
+          <w:color w:val="171616"/>
+          <w:sz w:val="28"/>
+          <w:szCs w:val="28"/>
+        </w:rPr>
+        <w:t>php</w:t>
+      </w:r>
+      <w:proofErr w:type="spellEnd"/>
+      <w:r>
+        <w:rPr>
+          <w:color w:val="171616"/>
+          <w:sz w:val="28"/>
+          <w:szCs w:val="28"/>
+        </w:rPr>
+        <w:t>.</w:t>
       </w:r>
     </w:p>
     <w:p>
@@ -5535,7 +5797,25 @@
           <w:sz w:val="28"/>
           <w:szCs w:val="28"/>
         </w:rPr>
-        <w:t>Основные типы данных в php.</w:t>
+        <w:t xml:space="preserve">Основные типы данных в </w:t>
+      </w:r>
+      <w:proofErr w:type="spellStart"/>
+      <w:r>
+        <w:rPr>
+          <w:color w:val="171616"/>
+          <w:sz w:val="28"/>
+          <w:szCs w:val="28"/>
+        </w:rPr>
+        <w:t>php</w:t>
+      </w:r>
+      <w:proofErr w:type="spellEnd"/>
+      <w:r>
+        <w:rPr>
+          <w:color w:val="171616"/>
+          <w:sz w:val="28"/>
+          <w:szCs w:val="28"/>
+        </w:rPr>
+        <w:t>.</w:t>
       </w:r>
     </w:p>
     <w:p>
@@ -5601,13 +5881,23 @@
           <w:szCs w:val="28"/>
         </w:rPr>
       </w:pPr>
+      <w:proofErr w:type="spellStart"/>
       <w:r>
         <w:rPr>
           <w:color w:val="000000"/>
           <w:sz w:val="28"/>
           <w:szCs w:val="28"/>
         </w:rPr>
-        <w:t>float (дробные числа)</w:t>
+        <w:t>float</w:t>
+      </w:r>
+      <w:proofErr w:type="spellEnd"/>
+      <w:r>
+        <w:rPr>
+          <w:color w:val="000000"/>
+          <w:sz w:val="28"/>
+          <w:szCs w:val="28"/>
+        </w:rPr>
+        <w:t xml:space="preserve"> (дробные числа)</w:t>
       </w:r>
     </w:p>
     <w:p>
@@ -5649,13 +5939,23 @@
           <w:szCs w:val="28"/>
         </w:rPr>
       </w:pPr>
+      <w:proofErr w:type="spellStart"/>
       <w:r>
         <w:rPr>
           <w:color w:val="000000"/>
           <w:sz w:val="28"/>
           <w:szCs w:val="28"/>
         </w:rPr>
-        <w:t>array (массивы)</w:t>
+        <w:t>array</w:t>
+      </w:r>
+      <w:proofErr w:type="spellEnd"/>
+      <w:r>
+        <w:rPr>
+          <w:color w:val="000000"/>
+          <w:sz w:val="28"/>
+          <w:szCs w:val="28"/>
+        </w:rPr>
+        <w:t xml:space="preserve"> (массивы)</w:t>
       </w:r>
     </w:p>
     <w:p>
@@ -5673,6 +5973,7 @@
           <w:szCs w:val="28"/>
         </w:rPr>
       </w:pPr>
+      <w:proofErr w:type="spellStart"/>
       <w:r>
         <w:rPr>
           <w:color w:val="000000"/>
@@ -5680,7 +5981,16 @@
           <w:szCs w:val="28"/>
         </w:rPr>
         <w:lastRenderedPageBreak/>
-        <w:t>object (объекты)</w:t>
+        <w:t>object</w:t>
+      </w:r>
+      <w:proofErr w:type="spellEnd"/>
+      <w:r>
+        <w:rPr>
+          <w:color w:val="000000"/>
+          <w:sz w:val="28"/>
+          <w:szCs w:val="28"/>
+        </w:rPr>
+        <w:t xml:space="preserve"> (объекты)</w:t>
       </w:r>
     </w:p>
     <w:p>
@@ -5698,13 +6008,23 @@
           <w:szCs w:val="28"/>
         </w:rPr>
       </w:pPr>
+      <w:proofErr w:type="spellStart"/>
       <w:r>
         <w:rPr>
           <w:color w:val="000000"/>
           <w:sz w:val="28"/>
           <w:szCs w:val="28"/>
         </w:rPr>
-        <w:t>callable (функции)</w:t>
+        <w:t>callable</w:t>
+      </w:r>
+      <w:proofErr w:type="spellEnd"/>
+      <w:r>
+        <w:rPr>
+          <w:color w:val="000000"/>
+          <w:sz w:val="28"/>
+          <w:szCs w:val="28"/>
+        </w:rPr>
+        <w:t xml:space="preserve"> (функции)</w:t>
       </w:r>
     </w:p>
     <w:p>
@@ -5722,13 +6042,23 @@
           <w:szCs w:val="28"/>
         </w:rPr>
       </w:pPr>
+      <w:proofErr w:type="spellStart"/>
       <w:r>
         <w:rPr>
           <w:color w:val="000000"/>
           <w:sz w:val="28"/>
           <w:szCs w:val="28"/>
         </w:rPr>
-        <w:t>mixed (любой тип)</w:t>
+        <w:t>mixed</w:t>
+      </w:r>
+      <w:proofErr w:type="spellEnd"/>
+      <w:r>
+        <w:rPr>
+          <w:color w:val="000000"/>
+          <w:sz w:val="28"/>
+          <w:szCs w:val="28"/>
+        </w:rPr>
+        <w:t xml:space="preserve"> (любой тип)</w:t>
       </w:r>
     </w:p>
     <w:p>
@@ -5746,13 +6076,23 @@
           <w:szCs w:val="28"/>
         </w:rPr>
       </w:pPr>
+      <w:proofErr w:type="spellStart"/>
       <w:r>
         <w:rPr>
           <w:color w:val="000000"/>
           <w:sz w:val="28"/>
           <w:szCs w:val="28"/>
         </w:rPr>
-        <w:t>resource (ресурсы)</w:t>
+        <w:t>resource</w:t>
+      </w:r>
+      <w:proofErr w:type="spellEnd"/>
+      <w:r>
+        <w:rPr>
+          <w:color w:val="000000"/>
+          <w:sz w:val="28"/>
+          <w:szCs w:val="28"/>
+        </w:rPr>
+        <w:t xml:space="preserve"> (ресурсы)</w:t>
       </w:r>
     </w:p>
     <w:p>
@@ -5770,13 +6110,23 @@
           <w:szCs w:val="28"/>
         </w:rPr>
       </w:pPr>
+      <w:proofErr w:type="spellStart"/>
       <w:r>
         <w:rPr>
           <w:color w:val="000000"/>
           <w:sz w:val="28"/>
           <w:szCs w:val="28"/>
         </w:rPr>
-        <w:t>null (отсутствие значения)</w:t>
+        <w:t>null</w:t>
+      </w:r>
+      <w:proofErr w:type="spellEnd"/>
+      <w:r>
+        <w:rPr>
+          <w:color w:val="000000"/>
+          <w:sz w:val="28"/>
+          <w:szCs w:val="28"/>
+        </w:rPr>
+        <w:t xml:space="preserve"> (отсутствие значения)</w:t>
       </w:r>
     </w:p>
     <w:p>
@@ -5811,7 +6161,25 @@
           <w:sz w:val="28"/>
           <w:szCs w:val="28"/>
         </w:rPr>
-        <w:t>Какие существуют функции для работы с переменными в php вне</w:t>
+        <w:t xml:space="preserve">Какие существуют функции для работы с переменными в </w:t>
+      </w:r>
+      <w:proofErr w:type="spellStart"/>
+      <w:r>
+        <w:rPr>
+          <w:color w:val="171616"/>
+          <w:sz w:val="28"/>
+          <w:szCs w:val="28"/>
+        </w:rPr>
+        <w:t>php</w:t>
+      </w:r>
+      <w:proofErr w:type="spellEnd"/>
+      <w:r>
+        <w:rPr>
+          <w:color w:val="171616"/>
+          <w:sz w:val="28"/>
+          <w:szCs w:val="28"/>
+        </w:rPr>
+        <w:t xml:space="preserve"> вне</w:t>
       </w:r>
     </w:p>
     <w:p>
@@ -5847,13 +6215,23 @@
           <w:szCs w:val="28"/>
         </w:rPr>
       </w:pPr>
-      <w:r>
-        <w:rPr>
-          <w:color w:val="171616"/>
-          <w:sz w:val="28"/>
-          <w:szCs w:val="28"/>
-        </w:rPr>
-        <w:t>boolval — Возвращает логическое значение переменной</w:t>
+      <w:proofErr w:type="spellStart"/>
+      <w:r>
+        <w:rPr>
+          <w:color w:val="171616"/>
+          <w:sz w:val="28"/>
+          <w:szCs w:val="28"/>
+        </w:rPr>
+        <w:t>boolval</w:t>
+      </w:r>
+      <w:proofErr w:type="spellEnd"/>
+      <w:r>
+        <w:rPr>
+          <w:color w:val="171616"/>
+          <w:sz w:val="28"/>
+          <w:szCs w:val="28"/>
+        </w:rPr>
+        <w:t xml:space="preserve"> — Возвращает логическое значение переменной</w:t>
       </w:r>
     </w:p>
     <w:p>
@@ -5870,14 +6248,34 @@
           <w:szCs w:val="28"/>
         </w:rPr>
       </w:pPr>
-      <w:r>
-        <w:rPr>
-          <w:color w:val="171616"/>
-          <w:sz w:val="28"/>
-          <w:szCs w:val="28"/>
-        </w:rPr>
-        <w:t>debug_zval_dump — Выводит строковое представление внутренней структуры zval</w:t>
-      </w:r>
+      <w:proofErr w:type="spellStart"/>
+      <w:r>
+        <w:rPr>
+          <w:color w:val="171616"/>
+          <w:sz w:val="28"/>
+          <w:szCs w:val="28"/>
+        </w:rPr>
+        <w:t>debug_zval_dump</w:t>
+      </w:r>
+      <w:proofErr w:type="spellEnd"/>
+      <w:r>
+        <w:rPr>
+          <w:color w:val="171616"/>
+          <w:sz w:val="28"/>
+          <w:szCs w:val="28"/>
+        </w:rPr>
+        <w:t xml:space="preserve"> — Выводит строковое представление внутренней структуры </w:t>
+      </w:r>
+      <w:proofErr w:type="spellStart"/>
+      <w:r>
+        <w:rPr>
+          <w:color w:val="171616"/>
+          <w:sz w:val="28"/>
+          <w:szCs w:val="28"/>
+        </w:rPr>
+        <w:t>zval</w:t>
+      </w:r>
+      <w:proofErr w:type="spellEnd"/>
     </w:p>
     <w:p>
       <w:pPr>
@@ -5893,14 +6291,34 @@
           <w:szCs w:val="28"/>
         </w:rPr>
       </w:pPr>
-      <w:r>
-        <w:rPr>
-          <w:color w:val="171616"/>
-          <w:sz w:val="28"/>
-          <w:szCs w:val="28"/>
-        </w:rPr>
-        <w:t>doubleval — Псевдоним floatval</w:t>
-      </w:r>
+      <w:proofErr w:type="spellStart"/>
+      <w:r>
+        <w:rPr>
+          <w:color w:val="171616"/>
+          <w:sz w:val="28"/>
+          <w:szCs w:val="28"/>
+        </w:rPr>
+        <w:t>doubleval</w:t>
+      </w:r>
+      <w:proofErr w:type="spellEnd"/>
+      <w:r>
+        <w:rPr>
+          <w:color w:val="171616"/>
+          <w:sz w:val="28"/>
+          <w:szCs w:val="28"/>
+        </w:rPr>
+        <w:t xml:space="preserve"> — Псевдоним </w:t>
+      </w:r>
+      <w:proofErr w:type="spellStart"/>
+      <w:r>
+        <w:rPr>
+          <w:color w:val="171616"/>
+          <w:sz w:val="28"/>
+          <w:szCs w:val="28"/>
+        </w:rPr>
+        <w:t>floatval</w:t>
+      </w:r>
+      <w:proofErr w:type="spellEnd"/>
     </w:p>
     <w:p>
       <w:pPr>
@@ -5916,13 +6334,23 @@
           <w:szCs w:val="28"/>
         </w:rPr>
       </w:pPr>
-      <w:r>
-        <w:rPr>
-          <w:color w:val="171616"/>
-          <w:sz w:val="28"/>
-          <w:szCs w:val="28"/>
-        </w:rPr>
-        <w:t>empty — Проверяет, пуста ли переменная</w:t>
+      <w:proofErr w:type="spellStart"/>
+      <w:r>
+        <w:rPr>
+          <w:color w:val="171616"/>
+          <w:sz w:val="28"/>
+          <w:szCs w:val="28"/>
+        </w:rPr>
+        <w:t>empty</w:t>
+      </w:r>
+      <w:proofErr w:type="spellEnd"/>
+      <w:r>
+        <w:rPr>
+          <w:color w:val="171616"/>
+          <w:sz w:val="28"/>
+          <w:szCs w:val="28"/>
+        </w:rPr>
+        <w:t xml:space="preserve"> — Проверяет, пуста ли переменная</w:t>
       </w:r>
     </w:p>
     <w:p>
@@ -5939,13 +6367,23 @@
           <w:szCs w:val="28"/>
         </w:rPr>
       </w:pPr>
-      <w:r>
-        <w:rPr>
-          <w:color w:val="171616"/>
-          <w:sz w:val="28"/>
-          <w:szCs w:val="28"/>
-        </w:rPr>
-        <w:t>floatval — Возвращает значение переменной в виде числа с плавающей точкой</w:t>
+      <w:proofErr w:type="spellStart"/>
+      <w:r>
+        <w:rPr>
+          <w:color w:val="171616"/>
+          <w:sz w:val="28"/>
+          <w:szCs w:val="28"/>
+        </w:rPr>
+        <w:t>floatval</w:t>
+      </w:r>
+      <w:proofErr w:type="spellEnd"/>
+      <w:r>
+        <w:rPr>
+          <w:color w:val="171616"/>
+          <w:sz w:val="28"/>
+          <w:szCs w:val="28"/>
+        </w:rPr>
+        <w:t xml:space="preserve"> — Возвращает значение переменной в виде числа с плавающей точкой</w:t>
       </w:r>
     </w:p>
     <w:p>
@@ -5962,13 +6400,23 @@
           <w:szCs w:val="28"/>
         </w:rPr>
       </w:pPr>
-      <w:r>
-        <w:rPr>
-          <w:color w:val="171616"/>
-          <w:sz w:val="28"/>
-          <w:szCs w:val="28"/>
-        </w:rPr>
-        <w:t>get_debug_type — Возвращает имя типа переменной в виде, подходящем для отладки</w:t>
+      <w:proofErr w:type="spellStart"/>
+      <w:r>
+        <w:rPr>
+          <w:color w:val="171616"/>
+          <w:sz w:val="28"/>
+          <w:szCs w:val="28"/>
+        </w:rPr>
+        <w:t>get_debug_type</w:t>
+      </w:r>
+      <w:proofErr w:type="spellEnd"/>
+      <w:r>
+        <w:rPr>
+          <w:color w:val="171616"/>
+          <w:sz w:val="28"/>
+          <w:szCs w:val="28"/>
+        </w:rPr>
+        <w:t xml:space="preserve"> — Возвращает имя типа переменной в виде, подходящем для отладки</w:t>
       </w:r>
     </w:p>
     <w:p>
@@ -5985,13 +6433,23 @@
           <w:szCs w:val="28"/>
         </w:rPr>
       </w:pPr>
-      <w:r>
-        <w:rPr>
-          <w:color w:val="171616"/>
-          <w:sz w:val="28"/>
-          <w:szCs w:val="28"/>
-        </w:rPr>
-        <w:t>get_defined_vars — Возвращает массив всех определённых переменных</w:t>
+      <w:proofErr w:type="spellStart"/>
+      <w:r>
+        <w:rPr>
+          <w:color w:val="171616"/>
+          <w:sz w:val="28"/>
+          <w:szCs w:val="28"/>
+        </w:rPr>
+        <w:t>get_defined_vars</w:t>
+      </w:r>
+      <w:proofErr w:type="spellEnd"/>
+      <w:r>
+        <w:rPr>
+          <w:color w:val="171616"/>
+          <w:sz w:val="28"/>
+          <w:szCs w:val="28"/>
+        </w:rPr>
+        <w:t xml:space="preserve"> — Возвращает массив всех определённых переменных</w:t>
       </w:r>
     </w:p>
     <w:p>
@@ -6008,13 +6466,23 @@
           <w:szCs w:val="28"/>
         </w:rPr>
       </w:pPr>
-      <w:r>
-        <w:rPr>
-          <w:color w:val="171616"/>
-          <w:sz w:val="28"/>
-          <w:szCs w:val="28"/>
-        </w:rPr>
-        <w:t>get_resource_id — Возвращает целочисленный идентификатор для данного ресурса</w:t>
+      <w:proofErr w:type="spellStart"/>
+      <w:r>
+        <w:rPr>
+          <w:color w:val="171616"/>
+          <w:sz w:val="28"/>
+          <w:szCs w:val="28"/>
+        </w:rPr>
+        <w:t>get_resource_id</w:t>
+      </w:r>
+      <w:proofErr w:type="spellEnd"/>
+      <w:r>
+        <w:rPr>
+          <w:color w:val="171616"/>
+          <w:sz w:val="28"/>
+          <w:szCs w:val="28"/>
+        </w:rPr>
+        <w:t xml:space="preserve"> — Возвращает целочисленный идентификатор для данного ресурса</w:t>
       </w:r>
     </w:p>
     <w:p>
@@ -6032,14 +6500,25 @@
           <w:lang w:val="en-US"/>
         </w:rPr>
       </w:pPr>
-      <w:r>
-        <w:rPr>
-          <w:color w:val="171616"/>
-          <w:sz w:val="28"/>
-          <w:szCs w:val="28"/>
-          <w:lang w:val="en-US"/>
-        </w:rPr>
-        <w:t xml:space="preserve">get_resource_type — </w:t>
+      <w:proofErr w:type="spellStart"/>
+      <w:r>
+        <w:rPr>
+          <w:color w:val="171616"/>
+          <w:sz w:val="28"/>
+          <w:szCs w:val="28"/>
+          <w:lang w:val="en-US"/>
+        </w:rPr>
+        <w:t>get_resource_type</w:t>
+      </w:r>
+      <w:proofErr w:type="spellEnd"/>
+      <w:r>
+        <w:rPr>
+          <w:color w:val="171616"/>
+          <w:sz w:val="28"/>
+          <w:szCs w:val="28"/>
+          <w:lang w:val="en-US"/>
+        </w:rPr>
+        <w:t xml:space="preserve"> — </w:t>
       </w:r>
       <w:r>
         <w:rPr>
@@ -6098,13 +6577,23 @@
           <w:szCs w:val="28"/>
         </w:rPr>
       </w:pPr>
-      <w:r>
-        <w:rPr>
-          <w:color w:val="171616"/>
-          <w:sz w:val="28"/>
-          <w:szCs w:val="28"/>
-        </w:rPr>
-        <w:t>gettype — Возвращает тип переменной</w:t>
+      <w:proofErr w:type="spellStart"/>
+      <w:r>
+        <w:rPr>
+          <w:color w:val="171616"/>
+          <w:sz w:val="28"/>
+          <w:szCs w:val="28"/>
+        </w:rPr>
+        <w:t>gettype</w:t>
+      </w:r>
+      <w:proofErr w:type="spellEnd"/>
+      <w:r>
+        <w:rPr>
+          <w:color w:val="171616"/>
+          <w:sz w:val="28"/>
+          <w:szCs w:val="28"/>
+        </w:rPr>
+        <w:t xml:space="preserve"> — Возвращает тип переменной</w:t>
       </w:r>
     </w:p>
     <w:p>
@@ -6121,13 +6610,23 @@
           <w:szCs w:val="28"/>
         </w:rPr>
       </w:pPr>
-      <w:r>
-        <w:rPr>
-          <w:color w:val="171616"/>
-          <w:sz w:val="28"/>
-          <w:szCs w:val="28"/>
-        </w:rPr>
-        <w:t>intval — Возвращает целое значение переменной</w:t>
+      <w:proofErr w:type="spellStart"/>
+      <w:r>
+        <w:rPr>
+          <w:color w:val="171616"/>
+          <w:sz w:val="28"/>
+          <w:szCs w:val="28"/>
+        </w:rPr>
+        <w:t>intval</w:t>
+      </w:r>
+      <w:proofErr w:type="spellEnd"/>
+      <w:r>
+        <w:rPr>
+          <w:color w:val="171616"/>
+          <w:sz w:val="28"/>
+          <w:szCs w:val="28"/>
+        </w:rPr>
+        <w:t xml:space="preserve"> — Возвращает целое значение переменной</w:t>
       </w:r>
     </w:p>
     <w:p>
@@ -6144,13 +6643,23 @@
           <w:szCs w:val="28"/>
         </w:rPr>
       </w:pPr>
-      <w:r>
-        <w:rPr>
-          <w:color w:val="171616"/>
-          <w:sz w:val="28"/>
-          <w:szCs w:val="28"/>
-        </w:rPr>
-        <w:t>is_array — Определяет, является ли переменная массивом</w:t>
+      <w:proofErr w:type="spellStart"/>
+      <w:r>
+        <w:rPr>
+          <w:color w:val="171616"/>
+          <w:sz w:val="28"/>
+          <w:szCs w:val="28"/>
+        </w:rPr>
+        <w:t>is_array</w:t>
+      </w:r>
+      <w:proofErr w:type="spellEnd"/>
+      <w:r>
+        <w:rPr>
+          <w:color w:val="171616"/>
+          <w:sz w:val="28"/>
+          <w:szCs w:val="28"/>
+        </w:rPr>
+        <w:t xml:space="preserve"> — Определяет, является ли переменная массивом</w:t>
       </w:r>
     </w:p>
     <w:p>
@@ -6167,13 +6676,23 @@
           <w:szCs w:val="28"/>
         </w:rPr>
       </w:pPr>
-      <w:r>
-        <w:rPr>
-          <w:color w:val="171616"/>
-          <w:sz w:val="28"/>
-          <w:szCs w:val="28"/>
-        </w:rPr>
-        <w:t>is_bool — Проверяет, является ли переменная булевой</w:t>
+      <w:proofErr w:type="spellStart"/>
+      <w:r>
+        <w:rPr>
+          <w:color w:val="171616"/>
+          <w:sz w:val="28"/>
+          <w:szCs w:val="28"/>
+        </w:rPr>
+        <w:t>is_bool</w:t>
+      </w:r>
+      <w:proofErr w:type="spellEnd"/>
+      <w:r>
+        <w:rPr>
+          <w:color w:val="171616"/>
+          <w:sz w:val="28"/>
+          <w:szCs w:val="28"/>
+        </w:rPr>
+        <w:t xml:space="preserve"> — Проверяет, является ли переменная булевой</w:t>
       </w:r>
     </w:p>
     <w:p>
@@ -6190,13 +6709,23 @@
           <w:szCs w:val="28"/>
         </w:rPr>
       </w:pPr>
-      <w:r>
-        <w:rPr>
-          <w:color w:val="171616"/>
-          <w:sz w:val="28"/>
-          <w:szCs w:val="28"/>
-        </w:rPr>
-        <w:t>is_callable — Проверяет, что значение может быть вызвано как функция в текущей области видимости</w:t>
+      <w:proofErr w:type="spellStart"/>
+      <w:r>
+        <w:rPr>
+          <w:color w:val="171616"/>
+          <w:sz w:val="28"/>
+          <w:szCs w:val="28"/>
+        </w:rPr>
+        <w:t>is_callable</w:t>
+      </w:r>
+      <w:proofErr w:type="spellEnd"/>
+      <w:r>
+        <w:rPr>
+          <w:color w:val="171616"/>
+          <w:sz w:val="28"/>
+          <w:szCs w:val="28"/>
+        </w:rPr>
+        <w:t xml:space="preserve"> — Проверяет, что значение может быть вызвано как функция в текущей области видимости</w:t>
       </w:r>
     </w:p>
     <w:p>
@@ -6213,13 +6742,23 @@
           <w:szCs w:val="28"/>
         </w:rPr>
       </w:pPr>
-      <w:r>
-        <w:rPr>
-          <w:color w:val="171616"/>
-          <w:sz w:val="28"/>
-          <w:szCs w:val="28"/>
-        </w:rPr>
-        <w:t>is_countable — Проверить, что содержимое переменной является счётным значением</w:t>
+      <w:proofErr w:type="spellStart"/>
+      <w:r>
+        <w:rPr>
+          <w:color w:val="171616"/>
+          <w:sz w:val="28"/>
+          <w:szCs w:val="28"/>
+        </w:rPr>
+        <w:t>is_countable</w:t>
+      </w:r>
+      <w:proofErr w:type="spellEnd"/>
+      <w:r>
+        <w:rPr>
+          <w:color w:val="171616"/>
+          <w:sz w:val="28"/>
+          <w:szCs w:val="28"/>
+        </w:rPr>
+        <w:t xml:space="preserve"> — Проверить, что содержимое переменной является счётным значением</w:t>
       </w:r>
     </w:p>
     <w:p>
@@ -6236,14 +6775,34 @@
           <w:szCs w:val="28"/>
         </w:rPr>
       </w:pPr>
-      <w:r>
-        <w:rPr>
-          <w:color w:val="171616"/>
-          <w:sz w:val="28"/>
-          <w:szCs w:val="28"/>
-        </w:rPr>
-        <w:t>is_double — Псевдоним is_float</w:t>
-      </w:r>
+      <w:proofErr w:type="spellStart"/>
+      <w:r>
+        <w:rPr>
+          <w:color w:val="171616"/>
+          <w:sz w:val="28"/>
+          <w:szCs w:val="28"/>
+        </w:rPr>
+        <w:t>is_double</w:t>
+      </w:r>
+      <w:proofErr w:type="spellEnd"/>
+      <w:r>
+        <w:rPr>
+          <w:color w:val="171616"/>
+          <w:sz w:val="28"/>
+          <w:szCs w:val="28"/>
+        </w:rPr>
+        <w:t xml:space="preserve"> — Псевдоним </w:t>
+      </w:r>
+      <w:proofErr w:type="spellStart"/>
+      <w:r>
+        <w:rPr>
+          <w:color w:val="171616"/>
+          <w:sz w:val="28"/>
+          <w:szCs w:val="28"/>
+        </w:rPr>
+        <w:t>is_float</w:t>
+      </w:r>
+      <w:proofErr w:type="spellEnd"/>
     </w:p>
     <w:p>
       <w:pPr>
@@ -6259,13 +6818,23 @@
           <w:szCs w:val="28"/>
         </w:rPr>
       </w:pPr>
-      <w:r>
-        <w:rPr>
-          <w:color w:val="171616"/>
-          <w:sz w:val="28"/>
-          <w:szCs w:val="28"/>
-        </w:rPr>
-        <w:t>is_float — Проверяет, является ли переменная числом с плавающей точкой</w:t>
+      <w:proofErr w:type="spellStart"/>
+      <w:r>
+        <w:rPr>
+          <w:color w:val="171616"/>
+          <w:sz w:val="28"/>
+          <w:szCs w:val="28"/>
+        </w:rPr>
+        <w:t>is_float</w:t>
+      </w:r>
+      <w:proofErr w:type="spellEnd"/>
+      <w:r>
+        <w:rPr>
+          <w:color w:val="171616"/>
+          <w:sz w:val="28"/>
+          <w:szCs w:val="28"/>
+        </w:rPr>
+        <w:t xml:space="preserve"> — Проверяет, является ли переменная числом с плавающей точкой</w:t>
       </w:r>
     </w:p>
     <w:p>
@@ -6282,13 +6851,23 @@
           <w:szCs w:val="28"/>
         </w:rPr>
       </w:pPr>
-      <w:r>
-        <w:rPr>
-          <w:color w:val="171616"/>
-          <w:sz w:val="28"/>
-          <w:szCs w:val="28"/>
-        </w:rPr>
-        <w:t>is_int — Проверяет, является ли переменная целым числом</w:t>
+      <w:proofErr w:type="spellStart"/>
+      <w:r>
+        <w:rPr>
+          <w:color w:val="171616"/>
+          <w:sz w:val="28"/>
+          <w:szCs w:val="28"/>
+        </w:rPr>
+        <w:t>is_int</w:t>
+      </w:r>
+      <w:proofErr w:type="spellEnd"/>
+      <w:r>
+        <w:rPr>
+          <w:color w:val="171616"/>
+          <w:sz w:val="28"/>
+          <w:szCs w:val="28"/>
+        </w:rPr>
+        <w:t xml:space="preserve"> — Проверяет, является ли переменная целым числом</w:t>
       </w:r>
     </w:p>
     <w:p>
@@ -6305,14 +6884,34 @@
           <w:szCs w:val="28"/>
         </w:rPr>
       </w:pPr>
-      <w:r>
-        <w:rPr>
-          <w:color w:val="171616"/>
-          <w:sz w:val="28"/>
-          <w:szCs w:val="28"/>
-        </w:rPr>
-        <w:t>is_integer — Псевдоним is_int</w:t>
-      </w:r>
+      <w:proofErr w:type="spellStart"/>
+      <w:r>
+        <w:rPr>
+          <w:color w:val="171616"/>
+          <w:sz w:val="28"/>
+          <w:szCs w:val="28"/>
+        </w:rPr>
+        <w:t>is_integer</w:t>
+      </w:r>
+      <w:proofErr w:type="spellEnd"/>
+      <w:r>
+        <w:rPr>
+          <w:color w:val="171616"/>
+          <w:sz w:val="28"/>
+          <w:szCs w:val="28"/>
+        </w:rPr>
+        <w:t xml:space="preserve"> — Псевдоним </w:t>
+      </w:r>
+      <w:proofErr w:type="spellStart"/>
+      <w:r>
+        <w:rPr>
+          <w:color w:val="171616"/>
+          <w:sz w:val="28"/>
+          <w:szCs w:val="28"/>
+        </w:rPr>
+        <w:t>is_int</w:t>
+      </w:r>
+      <w:proofErr w:type="spellEnd"/>
     </w:p>
     <w:p>
       <w:pPr>
@@ -6328,13 +6927,23 @@
           <w:szCs w:val="28"/>
         </w:rPr>
       </w:pPr>
-      <w:r>
-        <w:rPr>
-          <w:color w:val="171616"/>
-          <w:sz w:val="28"/>
-          <w:szCs w:val="28"/>
-        </w:rPr>
-        <w:t>is_iterable — Проверяет, является ли переменная итерируемой</w:t>
+      <w:proofErr w:type="spellStart"/>
+      <w:r>
+        <w:rPr>
+          <w:color w:val="171616"/>
+          <w:sz w:val="28"/>
+          <w:szCs w:val="28"/>
+        </w:rPr>
+        <w:t>is_iterable</w:t>
+      </w:r>
+      <w:proofErr w:type="spellEnd"/>
+      <w:r>
+        <w:rPr>
+          <w:color w:val="171616"/>
+          <w:sz w:val="28"/>
+          <w:szCs w:val="28"/>
+        </w:rPr>
+        <w:t xml:space="preserve"> — Проверяет, является ли переменная итерируемой</w:t>
       </w:r>
     </w:p>
     <w:p>
@@ -6351,14 +6960,34 @@
           <w:szCs w:val="28"/>
         </w:rPr>
       </w:pPr>
-      <w:r>
-        <w:rPr>
-          <w:color w:val="171616"/>
-          <w:sz w:val="28"/>
-          <w:szCs w:val="28"/>
-        </w:rPr>
-        <w:t>is_long — Псевдоним is_int</w:t>
-      </w:r>
+      <w:proofErr w:type="spellStart"/>
+      <w:r>
+        <w:rPr>
+          <w:color w:val="171616"/>
+          <w:sz w:val="28"/>
+          <w:szCs w:val="28"/>
+        </w:rPr>
+        <w:t>is_long</w:t>
+      </w:r>
+      <w:proofErr w:type="spellEnd"/>
+      <w:r>
+        <w:rPr>
+          <w:color w:val="171616"/>
+          <w:sz w:val="28"/>
+          <w:szCs w:val="28"/>
+        </w:rPr>
+        <w:t xml:space="preserve"> — Псевдоним </w:t>
+      </w:r>
+      <w:proofErr w:type="spellStart"/>
+      <w:r>
+        <w:rPr>
+          <w:color w:val="171616"/>
+          <w:sz w:val="28"/>
+          <w:szCs w:val="28"/>
+        </w:rPr>
+        <w:t>is_int</w:t>
+      </w:r>
+      <w:proofErr w:type="spellEnd"/>
     </w:p>
     <w:p>
       <w:pPr>
@@ -6374,14 +7003,34 @@
           <w:szCs w:val="28"/>
         </w:rPr>
       </w:pPr>
-      <w:r>
-        <w:rPr>
-          <w:color w:val="171616"/>
-          <w:sz w:val="28"/>
-          <w:szCs w:val="28"/>
-        </w:rPr>
-        <w:t>is_null — Проверяет, является ли значение переменной равным null</w:t>
-      </w:r>
+      <w:proofErr w:type="spellStart"/>
+      <w:r>
+        <w:rPr>
+          <w:color w:val="171616"/>
+          <w:sz w:val="28"/>
+          <w:szCs w:val="28"/>
+        </w:rPr>
+        <w:t>is_null</w:t>
+      </w:r>
+      <w:proofErr w:type="spellEnd"/>
+      <w:r>
+        <w:rPr>
+          <w:color w:val="171616"/>
+          <w:sz w:val="28"/>
+          <w:szCs w:val="28"/>
+        </w:rPr>
+        <w:t xml:space="preserve"> — Проверяет, является ли значение переменной равным </w:t>
+      </w:r>
+      <w:proofErr w:type="spellStart"/>
+      <w:r>
+        <w:rPr>
+          <w:color w:val="171616"/>
+          <w:sz w:val="28"/>
+          <w:szCs w:val="28"/>
+        </w:rPr>
+        <w:t>null</w:t>
+      </w:r>
+      <w:proofErr w:type="spellEnd"/>
     </w:p>
     <w:p>
       <w:pPr>
@@ -6397,13 +7046,23 @@
           <w:szCs w:val="28"/>
         </w:rPr>
       </w:pPr>
-      <w:r>
-        <w:rPr>
-          <w:color w:val="171616"/>
-          <w:sz w:val="28"/>
-          <w:szCs w:val="28"/>
-        </w:rPr>
-        <w:t>is_numeric — Проверяет, является ли переменная числом или строкой, содержащей число</w:t>
+      <w:proofErr w:type="spellStart"/>
+      <w:r>
+        <w:rPr>
+          <w:color w:val="171616"/>
+          <w:sz w:val="28"/>
+          <w:szCs w:val="28"/>
+        </w:rPr>
+        <w:t>is_numeric</w:t>
+      </w:r>
+      <w:proofErr w:type="spellEnd"/>
+      <w:r>
+        <w:rPr>
+          <w:color w:val="171616"/>
+          <w:sz w:val="28"/>
+          <w:szCs w:val="28"/>
+        </w:rPr>
+        <w:t xml:space="preserve"> — Проверяет, является ли переменная числом или строкой, содержащей число</w:t>
       </w:r>
     </w:p>
     <w:p>
@@ -6420,6 +7079,7 @@
           <w:szCs w:val="28"/>
         </w:rPr>
       </w:pPr>
+      <w:proofErr w:type="spellStart"/>
       <w:r>
         <w:rPr>
           <w:color w:val="171616"/>
@@ -6427,7 +7087,16 @@
           <w:szCs w:val="28"/>
         </w:rPr>
         <w:lastRenderedPageBreak/>
-        <w:t>is_object — Проверяет, является ли переменная объектом</w:t>
+        <w:t>is_object</w:t>
+      </w:r>
+      <w:proofErr w:type="spellEnd"/>
+      <w:r>
+        <w:rPr>
+          <w:color w:val="171616"/>
+          <w:sz w:val="28"/>
+          <w:szCs w:val="28"/>
+        </w:rPr>
+        <w:t xml:space="preserve"> — Проверяет, является ли переменная объектом</w:t>
       </w:r>
     </w:p>
     <w:p>
@@ -6444,14 +7113,34 @@
           <w:szCs w:val="28"/>
         </w:rPr>
       </w:pPr>
-      <w:r>
-        <w:rPr>
-          <w:color w:val="171616"/>
-          <w:sz w:val="28"/>
-          <w:szCs w:val="28"/>
-        </w:rPr>
-        <w:t>is_real — Псевдоним is_float</w:t>
-      </w:r>
+      <w:proofErr w:type="spellStart"/>
+      <w:r>
+        <w:rPr>
+          <w:color w:val="171616"/>
+          <w:sz w:val="28"/>
+          <w:szCs w:val="28"/>
+        </w:rPr>
+        <w:t>is_real</w:t>
+      </w:r>
+      <w:proofErr w:type="spellEnd"/>
+      <w:r>
+        <w:rPr>
+          <w:color w:val="171616"/>
+          <w:sz w:val="28"/>
+          <w:szCs w:val="28"/>
+        </w:rPr>
+        <w:t xml:space="preserve"> — Псевдоним </w:t>
+      </w:r>
+      <w:proofErr w:type="spellStart"/>
+      <w:r>
+        <w:rPr>
+          <w:color w:val="171616"/>
+          <w:sz w:val="28"/>
+          <w:szCs w:val="28"/>
+        </w:rPr>
+        <w:t>is_float</w:t>
+      </w:r>
+      <w:proofErr w:type="spellEnd"/>
     </w:p>
     <w:p>
       <w:pPr>
@@ -6467,13 +7156,23 @@
           <w:szCs w:val="28"/>
         </w:rPr>
       </w:pPr>
-      <w:r>
-        <w:rPr>
-          <w:color w:val="171616"/>
-          <w:sz w:val="28"/>
-          <w:szCs w:val="28"/>
-        </w:rPr>
-        <w:t>is_resource — Проверяет, является ли переменная ресурсом</w:t>
+      <w:proofErr w:type="spellStart"/>
+      <w:r>
+        <w:rPr>
+          <w:color w:val="171616"/>
+          <w:sz w:val="28"/>
+          <w:szCs w:val="28"/>
+        </w:rPr>
+        <w:t>is_resource</w:t>
+      </w:r>
+      <w:proofErr w:type="spellEnd"/>
+      <w:r>
+        <w:rPr>
+          <w:color w:val="171616"/>
+          <w:sz w:val="28"/>
+          <w:szCs w:val="28"/>
+        </w:rPr>
+        <w:t xml:space="preserve"> — Проверяет, является ли переменная ресурсом</w:t>
       </w:r>
     </w:p>
     <w:p>
@@ -6490,13 +7189,23 @@
           <w:szCs w:val="28"/>
         </w:rPr>
       </w:pPr>
-      <w:r>
-        <w:rPr>
-          <w:color w:val="171616"/>
-          <w:sz w:val="28"/>
-          <w:szCs w:val="28"/>
-        </w:rPr>
-        <w:t>is_scalar — Проверяет, является ли переменная скалярным значением</w:t>
+      <w:proofErr w:type="spellStart"/>
+      <w:r>
+        <w:rPr>
+          <w:color w:val="171616"/>
+          <w:sz w:val="28"/>
+          <w:szCs w:val="28"/>
+        </w:rPr>
+        <w:t>is_scalar</w:t>
+      </w:r>
+      <w:proofErr w:type="spellEnd"/>
+      <w:r>
+        <w:rPr>
+          <w:color w:val="171616"/>
+          <w:sz w:val="28"/>
+          <w:szCs w:val="28"/>
+        </w:rPr>
+        <w:t xml:space="preserve"> — Проверяет, является ли переменная скалярным значением</w:t>
       </w:r>
     </w:p>
     <w:p>
@@ -6513,13 +7222,23 @@
           <w:szCs w:val="28"/>
         </w:rPr>
       </w:pPr>
-      <w:r>
-        <w:rPr>
-          <w:color w:val="171616"/>
-          <w:sz w:val="28"/>
-          <w:szCs w:val="28"/>
-        </w:rPr>
-        <w:t>is_string — Проверяет, является ли переменная строкой</w:t>
+      <w:proofErr w:type="spellStart"/>
+      <w:r>
+        <w:rPr>
+          <w:color w:val="171616"/>
+          <w:sz w:val="28"/>
+          <w:szCs w:val="28"/>
+        </w:rPr>
+        <w:t>is_string</w:t>
+      </w:r>
+      <w:proofErr w:type="spellEnd"/>
+      <w:r>
+        <w:rPr>
+          <w:color w:val="171616"/>
+          <w:sz w:val="28"/>
+          <w:szCs w:val="28"/>
+        </w:rPr>
+        <w:t xml:space="preserve"> — Проверяет, является ли переменная строкой</w:t>
       </w:r>
     </w:p>
     <w:p>
@@ -6536,14 +7255,34 @@
           <w:szCs w:val="28"/>
         </w:rPr>
       </w:pPr>
-      <w:r>
-        <w:rPr>
-          <w:color w:val="171616"/>
-          <w:sz w:val="28"/>
-          <w:szCs w:val="28"/>
-        </w:rPr>
-        <w:t>isset — Определяет, была ли установлена переменная значением, отличным от null</w:t>
-      </w:r>
+      <w:proofErr w:type="spellStart"/>
+      <w:r>
+        <w:rPr>
+          <w:color w:val="171616"/>
+          <w:sz w:val="28"/>
+          <w:szCs w:val="28"/>
+        </w:rPr>
+        <w:t>isset</w:t>
+      </w:r>
+      <w:proofErr w:type="spellEnd"/>
+      <w:r>
+        <w:rPr>
+          <w:color w:val="171616"/>
+          <w:sz w:val="28"/>
+          <w:szCs w:val="28"/>
+        </w:rPr>
+        <w:t xml:space="preserve"> — Определяет, была ли установлена переменная значением, отличным от </w:t>
+      </w:r>
+      <w:proofErr w:type="spellStart"/>
+      <w:r>
+        <w:rPr>
+          <w:color w:val="171616"/>
+          <w:sz w:val="28"/>
+          <w:szCs w:val="28"/>
+        </w:rPr>
+        <w:t>null</w:t>
+      </w:r>
+      <w:proofErr w:type="spellEnd"/>
     </w:p>
     <w:p>
       <w:pPr>
@@ -6559,13 +7298,23 @@
           <w:szCs w:val="28"/>
         </w:rPr>
       </w:pPr>
-      <w:r>
-        <w:rPr>
-          <w:color w:val="171616"/>
-          <w:sz w:val="28"/>
-          <w:szCs w:val="28"/>
-        </w:rPr>
-        <w:t>print_r — Выводит удобочитаемую информацию о переменной</w:t>
+      <w:proofErr w:type="spellStart"/>
+      <w:r>
+        <w:rPr>
+          <w:color w:val="171616"/>
+          <w:sz w:val="28"/>
+          <w:szCs w:val="28"/>
+        </w:rPr>
+        <w:t>print_r</w:t>
+      </w:r>
+      <w:proofErr w:type="spellEnd"/>
+      <w:r>
+        <w:rPr>
+          <w:color w:val="171616"/>
+          <w:sz w:val="28"/>
+          <w:szCs w:val="28"/>
+        </w:rPr>
+        <w:t xml:space="preserve"> — Выводит удобочитаемую информацию о переменной</w:t>
       </w:r>
     </w:p>
     <w:p>
@@ -6582,13 +7331,23 @@
           <w:szCs w:val="28"/>
         </w:rPr>
       </w:pPr>
-      <w:r>
-        <w:rPr>
-          <w:color w:val="171616"/>
-          <w:sz w:val="28"/>
-          <w:szCs w:val="28"/>
-        </w:rPr>
-        <w:t>serialize — Генерирует пригодное для хранения представление переменной</w:t>
+      <w:proofErr w:type="spellStart"/>
+      <w:r>
+        <w:rPr>
+          <w:color w:val="171616"/>
+          <w:sz w:val="28"/>
+          <w:szCs w:val="28"/>
+        </w:rPr>
+        <w:t>serialize</w:t>
+      </w:r>
+      <w:proofErr w:type="spellEnd"/>
+      <w:r>
+        <w:rPr>
+          <w:color w:val="171616"/>
+          <w:sz w:val="28"/>
+          <w:szCs w:val="28"/>
+        </w:rPr>
+        <w:t xml:space="preserve"> — Генерирует пригодное для хранения представление переменной</w:t>
       </w:r>
     </w:p>
     <w:p>
@@ -6605,13 +7364,23 @@
           <w:szCs w:val="28"/>
         </w:rPr>
       </w:pPr>
-      <w:r>
-        <w:rPr>
-          <w:color w:val="171616"/>
-          <w:sz w:val="28"/>
-          <w:szCs w:val="28"/>
-        </w:rPr>
-        <w:t>settype — Задаёт тип переменной</w:t>
+      <w:proofErr w:type="spellStart"/>
+      <w:r>
+        <w:rPr>
+          <w:color w:val="171616"/>
+          <w:sz w:val="28"/>
+          <w:szCs w:val="28"/>
+        </w:rPr>
+        <w:t>settype</w:t>
+      </w:r>
+      <w:proofErr w:type="spellEnd"/>
+      <w:r>
+        <w:rPr>
+          <w:color w:val="171616"/>
+          <w:sz w:val="28"/>
+          <w:szCs w:val="28"/>
+        </w:rPr>
+        <w:t xml:space="preserve"> — Задаёт тип переменной</w:t>
       </w:r>
     </w:p>
     <w:p>
@@ -6628,13 +7397,23 @@
           <w:szCs w:val="28"/>
         </w:rPr>
       </w:pPr>
-      <w:r>
-        <w:rPr>
-          <w:color w:val="171616"/>
-          <w:sz w:val="28"/>
-          <w:szCs w:val="28"/>
-        </w:rPr>
-        <w:t>strval — Возвращает строковое значение переменной</w:t>
+      <w:proofErr w:type="spellStart"/>
+      <w:r>
+        <w:rPr>
+          <w:color w:val="171616"/>
+          <w:sz w:val="28"/>
+          <w:szCs w:val="28"/>
+        </w:rPr>
+        <w:t>strval</w:t>
+      </w:r>
+      <w:proofErr w:type="spellEnd"/>
+      <w:r>
+        <w:rPr>
+          <w:color w:val="171616"/>
+          <w:sz w:val="28"/>
+          <w:szCs w:val="28"/>
+        </w:rPr>
+        <w:t xml:space="preserve"> — Возвращает строковое значение переменной</w:t>
       </w:r>
     </w:p>
     <w:p>
@@ -6651,13 +7430,23 @@
           <w:szCs w:val="28"/>
         </w:rPr>
       </w:pPr>
-      <w:r>
-        <w:rPr>
-          <w:color w:val="171616"/>
-          <w:sz w:val="28"/>
-          <w:szCs w:val="28"/>
-        </w:rPr>
-        <w:t>unserialize — Создаёт PHP-значение из хранимого представления</w:t>
+      <w:proofErr w:type="spellStart"/>
+      <w:r>
+        <w:rPr>
+          <w:color w:val="171616"/>
+          <w:sz w:val="28"/>
+          <w:szCs w:val="28"/>
+        </w:rPr>
+        <w:t>unserialize</w:t>
+      </w:r>
+      <w:proofErr w:type="spellEnd"/>
+      <w:r>
+        <w:rPr>
+          <w:color w:val="171616"/>
+          <w:sz w:val="28"/>
+          <w:szCs w:val="28"/>
+        </w:rPr>
+        <w:t xml:space="preserve"> — Создаёт PHP-значение из хранимого представления</w:t>
       </w:r>
     </w:p>
     <w:p>
@@ -6674,13 +7463,23 @@
           <w:szCs w:val="28"/>
         </w:rPr>
       </w:pPr>
-      <w:r>
-        <w:rPr>
-          <w:color w:val="171616"/>
-          <w:sz w:val="28"/>
-          <w:szCs w:val="28"/>
-        </w:rPr>
-        <w:t>unset — Удаляет переменную</w:t>
+      <w:proofErr w:type="spellStart"/>
+      <w:r>
+        <w:rPr>
+          <w:color w:val="171616"/>
+          <w:sz w:val="28"/>
+          <w:szCs w:val="28"/>
+        </w:rPr>
+        <w:t>unset</w:t>
+      </w:r>
+      <w:proofErr w:type="spellEnd"/>
+      <w:r>
+        <w:rPr>
+          <w:color w:val="171616"/>
+          <w:sz w:val="28"/>
+          <w:szCs w:val="28"/>
+        </w:rPr>
+        <w:t xml:space="preserve"> — Удаляет переменную</w:t>
       </w:r>
     </w:p>
     <w:p>
@@ -6697,13 +7496,23 @@
           <w:szCs w:val="28"/>
         </w:rPr>
       </w:pPr>
-      <w:r>
-        <w:rPr>
-          <w:color w:val="171616"/>
-          <w:sz w:val="28"/>
-          <w:szCs w:val="28"/>
-        </w:rPr>
-        <w:t>var_dump — Выводит информацию о переменной</w:t>
+      <w:proofErr w:type="spellStart"/>
+      <w:r>
+        <w:rPr>
+          <w:color w:val="171616"/>
+          <w:sz w:val="28"/>
+          <w:szCs w:val="28"/>
+        </w:rPr>
+        <w:t>var_dump</w:t>
+      </w:r>
+      <w:proofErr w:type="spellEnd"/>
+      <w:r>
+        <w:rPr>
+          <w:color w:val="171616"/>
+          <w:sz w:val="28"/>
+          <w:szCs w:val="28"/>
+        </w:rPr>
+        <w:t xml:space="preserve"> — Выводит информацию о переменной</w:t>
       </w:r>
     </w:p>
     <w:p>
@@ -6720,13 +7529,23 @@
           <w:szCs w:val="28"/>
         </w:rPr>
       </w:pPr>
-      <w:r>
-        <w:rPr>
-          <w:color w:val="171616"/>
-          <w:sz w:val="28"/>
-          <w:szCs w:val="28"/>
-        </w:rPr>
-        <w:t>var_export — Выводит или возвращает интерпретируемое строковое представление переменной</w:t>
+      <w:proofErr w:type="spellStart"/>
+      <w:r>
+        <w:rPr>
+          <w:color w:val="171616"/>
+          <w:sz w:val="28"/>
+          <w:szCs w:val="28"/>
+        </w:rPr>
+        <w:t>var_export</w:t>
+      </w:r>
+      <w:proofErr w:type="spellEnd"/>
+      <w:r>
+        <w:rPr>
+          <w:color w:val="171616"/>
+          <w:sz w:val="28"/>
+          <w:szCs w:val="28"/>
+        </w:rPr>
+        <w:t xml:space="preserve"> — Выводит или возвращает интерпретируемое строковое представление переменной</w:t>
       </w:r>
     </w:p>
     <w:p>
@@ -6761,7 +7580,25 @@
           <w:sz w:val="28"/>
           <w:szCs w:val="28"/>
         </w:rPr>
-        <w:t>Предопределенные переменные в php.</w:t>
+        <w:t xml:space="preserve">Предопределенные переменные в </w:t>
+      </w:r>
+      <w:proofErr w:type="spellStart"/>
+      <w:r>
+        <w:rPr>
+          <w:color w:val="171616"/>
+          <w:sz w:val="28"/>
+          <w:szCs w:val="28"/>
+        </w:rPr>
+        <w:t>php</w:t>
+      </w:r>
+      <w:proofErr w:type="spellEnd"/>
+      <w:r>
+        <w:rPr>
+          <w:color w:val="171616"/>
+          <w:sz w:val="28"/>
+          <w:szCs w:val="28"/>
+        </w:rPr>
+        <w:t>.</w:t>
       </w:r>
     </w:p>
     <w:p>
@@ -6852,7 +7689,25 @@
           <w:sz w:val="28"/>
           <w:szCs w:val="28"/>
         </w:rPr>
-        <w:t>Переменные переменных в php.</w:t>
+        <w:t xml:space="preserve">Переменные переменных в </w:t>
+      </w:r>
+      <w:proofErr w:type="spellStart"/>
+      <w:r>
+        <w:rPr>
+          <w:color w:val="171616"/>
+          <w:sz w:val="28"/>
+          <w:szCs w:val="28"/>
+        </w:rPr>
+        <w:t>php</w:t>
+      </w:r>
+      <w:proofErr w:type="spellEnd"/>
+      <w:r>
+        <w:rPr>
+          <w:color w:val="171616"/>
+          <w:sz w:val="28"/>
+          <w:szCs w:val="28"/>
+        </w:rPr>
+        <w:t>.</w:t>
       </w:r>
     </w:p>
     <w:p>
@@ -6907,16 +7762,44 @@
           <w:szCs w:val="28"/>
           <w:shd w:val="clear" w:color="auto" w:fill="FFFFFF"/>
         </w:rPr>
-        <w:t>&lt;?php</w:t>
-      </w:r>
+        <w:t>&lt;?</w:t>
+      </w:r>
+      <w:proofErr w:type="spellStart"/>
       <w:r>
         <w:rPr>
           <w:sz w:val="28"/>
           <w:szCs w:val="28"/>
           <w:shd w:val="clear" w:color="auto" w:fill="FFFFFF"/>
         </w:rPr>
+        <w:t>php</w:t>
+      </w:r>
+      <w:proofErr w:type="spellEnd"/>
+      <w:r>
+        <w:rPr>
+          <w:sz w:val="28"/>
+          <w:szCs w:val="28"/>
+          <w:shd w:val="clear" w:color="auto" w:fill="FFFFFF"/>
+        </w:rPr>
         <w:br/>
-        <w:t>$a = 'hello';</w:t>
+        <w:t>$a = '</w:t>
+      </w:r>
+      <w:proofErr w:type="spellStart"/>
+      <w:r>
+        <w:rPr>
+          <w:sz w:val="28"/>
+          <w:szCs w:val="28"/>
+          <w:shd w:val="clear" w:color="auto" w:fill="FFFFFF"/>
+        </w:rPr>
+        <w:t>hello</w:t>
+      </w:r>
+      <w:proofErr w:type="spellEnd"/>
+      <w:r>
+        <w:rPr>
+          <w:sz w:val="28"/>
+          <w:szCs w:val="28"/>
+          <w:shd w:val="clear" w:color="auto" w:fill="FFFFFF"/>
+        </w:rPr>
+        <w:t>';</w:t>
       </w:r>
       <w:r>
         <w:rPr>
@@ -6942,7 +7825,23 @@
           <w:sz w:val="28"/>
           <w:szCs w:val="28"/>
         </w:rPr>
-        <w:t>Переменная переменной берет значение переменной и рассматривает его как имя переменной. В вышеприведённом примере hello может быть использовано как имя переменной при помощи двух знаков доллара. То есть:</w:t>
+        <w:t xml:space="preserve">Переменная переменной берет значение переменной и рассматривает его как имя переменной. В вышеприведённом примере </w:t>
+      </w:r>
+      <w:proofErr w:type="spellStart"/>
+      <w:r>
+        <w:rPr>
+          <w:sz w:val="28"/>
+          <w:szCs w:val="28"/>
+        </w:rPr>
+        <w:t>hello</w:t>
+      </w:r>
+      <w:proofErr w:type="spellEnd"/>
+      <w:r>
+        <w:rPr>
+          <w:sz w:val="28"/>
+          <w:szCs w:val="28"/>
+        </w:rPr>
+        <w:t xml:space="preserve"> может быть использовано как имя переменной при помощи двух знаков доллара. То есть:</w:t>
       </w:r>
     </w:p>
     <w:p>
@@ -6961,16 +7860,44 @@
           <w:szCs w:val="28"/>
           <w:shd w:val="clear" w:color="auto" w:fill="FFFFFF"/>
         </w:rPr>
-        <w:t>&lt;?php</w:t>
-      </w:r>
+        <w:t>&lt;?</w:t>
+      </w:r>
+      <w:proofErr w:type="spellStart"/>
       <w:r>
         <w:rPr>
           <w:sz w:val="28"/>
           <w:szCs w:val="28"/>
           <w:shd w:val="clear" w:color="auto" w:fill="FFFFFF"/>
         </w:rPr>
+        <w:t>php</w:t>
+      </w:r>
+      <w:proofErr w:type="spellEnd"/>
+      <w:r>
+        <w:rPr>
+          <w:sz w:val="28"/>
+          <w:szCs w:val="28"/>
+          <w:shd w:val="clear" w:color="auto" w:fill="FFFFFF"/>
+        </w:rPr>
         <w:br/>
-        <w:t>$$a = 'world';</w:t>
+        <w:t>$$a = '</w:t>
+      </w:r>
+      <w:proofErr w:type="spellStart"/>
+      <w:r>
+        <w:rPr>
+          <w:sz w:val="28"/>
+          <w:szCs w:val="28"/>
+          <w:shd w:val="clear" w:color="auto" w:fill="FFFFFF"/>
+        </w:rPr>
+        <w:t>world</w:t>
+      </w:r>
+      <w:proofErr w:type="spellEnd"/>
+      <w:r>
+        <w:rPr>
+          <w:sz w:val="28"/>
+          <w:szCs w:val="28"/>
+          <w:shd w:val="clear" w:color="auto" w:fill="FFFFFF"/>
+        </w:rPr>
+        <w:t>';</w:t>
       </w:r>
       <w:r>
         <w:rPr>
@@ -7007,7 +7934,61 @@
           <w:sz w:val="28"/>
           <w:szCs w:val="28"/>
         </w:rPr>
-        <w:t>еперь в дереве символов PHP определены и содержатся две переменные: $a, содержащая "hello" и $hello, содержащая "world".</w:t>
+        <w:t>еперь в дереве символов PHP определены и содержатся две переменные: $a, содержащая "</w:t>
+      </w:r>
+      <w:proofErr w:type="spellStart"/>
+      <w:r>
+        <w:rPr>
+          <w:color w:val="171616"/>
+          <w:sz w:val="28"/>
+          <w:szCs w:val="28"/>
+        </w:rPr>
+        <w:t>hello</w:t>
+      </w:r>
+      <w:proofErr w:type="spellEnd"/>
+      <w:r>
+        <w:rPr>
+          <w:color w:val="171616"/>
+          <w:sz w:val="28"/>
+          <w:szCs w:val="28"/>
+        </w:rPr>
+        <w:t>" и $</w:t>
+      </w:r>
+      <w:proofErr w:type="spellStart"/>
+      <w:r>
+        <w:rPr>
+          <w:color w:val="171616"/>
+          <w:sz w:val="28"/>
+          <w:szCs w:val="28"/>
+        </w:rPr>
+        <w:t>hello</w:t>
+      </w:r>
+      <w:proofErr w:type="spellEnd"/>
+      <w:r>
+        <w:rPr>
+          <w:color w:val="171616"/>
+          <w:sz w:val="28"/>
+          <w:szCs w:val="28"/>
+        </w:rPr>
+        <w:t>, содержащая "</w:t>
+      </w:r>
+      <w:proofErr w:type="spellStart"/>
+      <w:r>
+        <w:rPr>
+          <w:color w:val="171616"/>
+          <w:sz w:val="28"/>
+          <w:szCs w:val="28"/>
+        </w:rPr>
+        <w:t>world</w:t>
+      </w:r>
+      <w:proofErr w:type="spellEnd"/>
+      <w:r>
+        <w:rPr>
+          <w:color w:val="171616"/>
+          <w:sz w:val="28"/>
+          <w:szCs w:val="28"/>
+        </w:rPr>
+        <w:t>".</w:t>
       </w:r>
     </w:p>
     <w:p>
@@ -7041,7 +8022,25 @@
           <w:sz w:val="28"/>
           <w:szCs w:val="28"/>
         </w:rPr>
-        <w:t>Выражения в php.</w:t>
+        <w:t xml:space="preserve">Выражения в </w:t>
+      </w:r>
+      <w:proofErr w:type="spellStart"/>
+      <w:r>
+        <w:rPr>
+          <w:color w:val="171616"/>
+          <w:sz w:val="28"/>
+          <w:szCs w:val="28"/>
+        </w:rPr>
+        <w:t>php</w:t>
+      </w:r>
+      <w:proofErr w:type="spellEnd"/>
+      <w:r>
+        <w:rPr>
+          <w:color w:val="171616"/>
+          <w:sz w:val="28"/>
+          <w:szCs w:val="28"/>
+        </w:rPr>
+        <w:t>.</w:t>
       </w:r>
     </w:p>
     <w:p>
@@ -7124,7 +8123,25 @@
           <w:sz w:val="28"/>
           <w:szCs w:val="28"/>
         </w:rPr>
-        <w:t>Арифметические операторы в php.</w:t>
+        <w:t xml:space="preserve">Арифметические операторы в </w:t>
+      </w:r>
+      <w:proofErr w:type="spellStart"/>
+      <w:r>
+        <w:rPr>
+          <w:color w:val="171616"/>
+          <w:sz w:val="28"/>
+          <w:szCs w:val="28"/>
+        </w:rPr>
+        <w:t>php</w:t>
+      </w:r>
+      <w:proofErr w:type="spellEnd"/>
+      <w:r>
+        <w:rPr>
+          <w:color w:val="171616"/>
+          <w:sz w:val="28"/>
+          <w:szCs w:val="28"/>
+        </w:rPr>
+        <w:t>.</w:t>
       </w:r>
     </w:p>
     <w:p>
@@ -7415,7 +8432,25 @@
           <w:sz w:val="28"/>
           <w:szCs w:val="28"/>
         </w:rPr>
-        <w:t>Битовые операции в php.</w:t>
+        <w:t xml:space="preserve">Битовые операции в </w:t>
+      </w:r>
+      <w:proofErr w:type="spellStart"/>
+      <w:r>
+        <w:rPr>
+          <w:color w:val="171616"/>
+          <w:sz w:val="28"/>
+          <w:szCs w:val="28"/>
+        </w:rPr>
+        <w:t>php</w:t>
+      </w:r>
+      <w:proofErr w:type="spellEnd"/>
+      <w:r>
+        <w:rPr>
+          <w:color w:val="171616"/>
+          <w:sz w:val="28"/>
+          <w:szCs w:val="28"/>
+        </w:rPr>
+        <w:t>.</w:t>
       </w:r>
     </w:p>
     <w:p>
@@ -7639,7 +8674,25 @@
           <w:sz w:val="28"/>
           <w:szCs w:val="28"/>
         </w:rPr>
-        <w:t>11.Оператор присваивания в php.</w:t>
+        <w:t xml:space="preserve">11.Оператор присваивания в </w:t>
+      </w:r>
+      <w:proofErr w:type="spellStart"/>
+      <w:r>
+        <w:rPr>
+          <w:color w:val="171616"/>
+          <w:sz w:val="28"/>
+          <w:szCs w:val="28"/>
+        </w:rPr>
+        <w:t>php</w:t>
+      </w:r>
+      <w:proofErr w:type="spellEnd"/>
+      <w:r>
+        <w:rPr>
+          <w:color w:val="171616"/>
+          <w:sz w:val="28"/>
+          <w:szCs w:val="28"/>
+        </w:rPr>
+        <w:t>.</w:t>
       </w:r>
     </w:p>
     <w:p>
@@ -7679,8 +8732,18 @@
           <w:szCs w:val="28"/>
           <w:shd w:val="clear" w:color="auto" w:fill="FFFFFF"/>
         </w:rPr>
-        <w:t>&lt;?php</w:t>
-      </w:r>
+        <w:t>&lt;?</w:t>
+      </w:r>
+      <w:proofErr w:type="spellStart"/>
+      <w:r>
+        <w:rPr>
+          <w:sz w:val="28"/>
+          <w:szCs w:val="28"/>
+          <w:shd w:val="clear" w:color="auto" w:fill="FFFFFF"/>
+        </w:rPr>
+        <w:t>php</w:t>
+      </w:r>
+      <w:proofErr w:type="spellEnd"/>
       <w:r>
         <w:rPr>
           <w:sz w:val="28"/>
@@ -7749,7 +8812,25 @@
           <w:sz w:val="28"/>
           <w:szCs w:val="28"/>
         </w:rPr>
-        <w:t>12.Операторы сравнения в php.</w:t>
+        <w:t xml:space="preserve">12.Операторы сравнения в </w:t>
+      </w:r>
+      <w:proofErr w:type="spellStart"/>
+      <w:r>
+        <w:rPr>
+          <w:color w:val="171616"/>
+          <w:sz w:val="28"/>
+          <w:szCs w:val="28"/>
+        </w:rPr>
+        <w:t>php</w:t>
+      </w:r>
+      <w:proofErr w:type="spellEnd"/>
+      <w:r>
+        <w:rPr>
+          <w:color w:val="171616"/>
+          <w:sz w:val="28"/>
+          <w:szCs w:val="28"/>
+        </w:rPr>
+        <w:t>.</w:t>
       </w:r>
     </w:p>
     <w:p>
@@ -8070,7 +9151,25 @@
           <w:sz w:val="28"/>
           <w:szCs w:val="28"/>
         </w:rPr>
-        <w:t>$a &lt;=&gt; $b - Космический корабль (spaceship) Число типа int меньше, больше или равное нулю, когда $a соответственно меньше, больше или равно $b.</w:t>
+        <w:t>$a &lt;=&gt; $b - Космический корабль (</w:t>
+      </w:r>
+      <w:proofErr w:type="spellStart"/>
+      <w:r>
+        <w:rPr>
+          <w:color w:val="171616"/>
+          <w:sz w:val="28"/>
+          <w:szCs w:val="28"/>
+        </w:rPr>
+        <w:t>spaceship</w:t>
+      </w:r>
+      <w:proofErr w:type="spellEnd"/>
+      <w:r>
+        <w:rPr>
+          <w:color w:val="171616"/>
+          <w:sz w:val="28"/>
+          <w:szCs w:val="28"/>
+        </w:rPr>
+        <w:t>) Число типа int меньше, больше или равное нулю, когда $a соответственно меньше, больше или равно $b.</w:t>
       </w:r>
     </w:p>
     <w:p>
@@ -8102,7 +9201,25 @@
           <w:sz w:val="28"/>
           <w:szCs w:val="28"/>
         </w:rPr>
-        <w:t>13.Логические операторы в php.</w:t>
+        <w:t xml:space="preserve">13.Логические операторы в </w:t>
+      </w:r>
+      <w:proofErr w:type="spellStart"/>
+      <w:r>
+        <w:rPr>
+          <w:color w:val="171616"/>
+          <w:sz w:val="28"/>
+          <w:szCs w:val="28"/>
+        </w:rPr>
+        <w:t>php</w:t>
+      </w:r>
+      <w:proofErr w:type="spellEnd"/>
+      <w:r>
+        <w:rPr>
+          <w:color w:val="171616"/>
+          <w:sz w:val="28"/>
+          <w:szCs w:val="28"/>
+        </w:rPr>
+        <w:t>.</w:t>
       </w:r>
     </w:p>
     <w:p>
@@ -8191,7 +9308,25 @@
           <w:sz w:val="28"/>
           <w:szCs w:val="28"/>
         </w:rPr>
-        <w:t>$a xor $b - Исключающее или</w:t>
+        <w:t xml:space="preserve">$a </w:t>
+      </w:r>
+      <w:proofErr w:type="spellStart"/>
+      <w:r>
+        <w:rPr>
+          <w:color w:val="171616"/>
+          <w:sz w:val="28"/>
+          <w:szCs w:val="28"/>
+        </w:rPr>
+        <w:t>xor</w:t>
+      </w:r>
+      <w:proofErr w:type="spellEnd"/>
+      <w:r>
+        <w:rPr>
+          <w:color w:val="171616"/>
+          <w:sz w:val="28"/>
+          <w:szCs w:val="28"/>
+        </w:rPr>
+        <w:t xml:space="preserve"> $b - Исключающее или</w:t>
       </w:r>
     </w:p>
     <w:p>
@@ -8332,7 +9467,25 @@
           <w:sz w:val="28"/>
           <w:szCs w:val="28"/>
         </w:rPr>
-        <w:t>14.Условная конструкция в php.</w:t>
+        <w:t xml:space="preserve">14.Условная конструкция в </w:t>
+      </w:r>
+      <w:proofErr w:type="spellStart"/>
+      <w:r>
+        <w:rPr>
+          <w:color w:val="171616"/>
+          <w:sz w:val="28"/>
+          <w:szCs w:val="28"/>
+        </w:rPr>
+        <w:t>php</w:t>
+      </w:r>
+      <w:proofErr w:type="spellEnd"/>
+      <w:r>
+        <w:rPr>
+          <w:color w:val="171616"/>
+          <w:sz w:val="28"/>
+          <w:szCs w:val="28"/>
+        </w:rPr>
+        <w:t>.</w:t>
       </w:r>
     </w:p>
     <w:p>
@@ -8378,8 +9531,20 @@
           <w:szCs w:val="28"/>
           <w:lang w:eastAsia="ru-RU"/>
         </w:rPr>
-        <w:t>&lt;?php</w:t>
-      </w:r>
+        <w:t>&lt;?</w:t>
+      </w:r>
+      <w:proofErr w:type="spellStart"/>
+      <w:r>
+        <w:rPr>
+          <w:rFonts w:ascii="Times New Roman" w:eastAsia="Times New Roman" w:hAnsi="Times New Roman" w:cs="Times New Roman"/>
+          <w:color w:val="000000"/>
+          <w:sz w:val="28"/>
+          <w:szCs w:val="28"/>
+          <w:lang w:eastAsia="ru-RU"/>
+        </w:rPr>
+        <w:t>php</w:t>
+      </w:r>
+      <w:proofErr w:type="spellEnd"/>
     </w:p>
     <w:p>
       <w:pPr>
@@ -8439,6 +9604,7 @@
           <w:lang w:eastAsia="ru-RU"/>
         </w:rPr>
       </w:pPr>
+      <w:proofErr w:type="spellStart"/>
       <w:r>
         <w:rPr>
           <w:rFonts w:ascii="Times New Roman" w:eastAsia="Times New Roman" w:hAnsi="Times New Roman" w:cs="Times New Roman"/>
@@ -8447,7 +9613,18 @@
           <w:szCs w:val="28"/>
           <w:lang w:eastAsia="ru-RU"/>
         </w:rPr>
-        <w:t>echo "Переменная a больше нуля";</w:t>
+        <w:t>echo</w:t>
+      </w:r>
+      <w:proofErr w:type="spellEnd"/>
+      <w:r>
+        <w:rPr>
+          <w:rFonts w:ascii="Times New Roman" w:eastAsia="Times New Roman" w:hAnsi="Times New Roman" w:cs="Times New Roman"/>
+          <w:color w:val="000000"/>
+          <w:sz w:val="28"/>
+          <w:szCs w:val="28"/>
+          <w:lang w:eastAsia="ru-RU"/>
+        </w:rPr>
+        <w:t xml:space="preserve"> "Переменная a больше нуля";</w:t>
       </w:r>
     </w:p>
     <w:p>
@@ -8485,6 +9662,7 @@
           <w:lang w:eastAsia="ru-RU"/>
         </w:rPr>
       </w:pPr>
+      <w:proofErr w:type="spellStart"/>
       <w:r>
         <w:rPr>
           <w:rFonts w:ascii="Times New Roman" w:eastAsia="Times New Roman" w:hAnsi="Times New Roman" w:cs="Times New Roman"/>
@@ -8493,7 +9671,40 @@
           <w:szCs w:val="28"/>
           <w:lang w:eastAsia="ru-RU"/>
         </w:rPr>
-        <w:t>echo "&lt;br&gt;конец выполнения программы";</w:t>
+        <w:t>echo</w:t>
+      </w:r>
+      <w:proofErr w:type="spellEnd"/>
+      <w:r>
+        <w:rPr>
+          <w:rFonts w:ascii="Times New Roman" w:eastAsia="Times New Roman" w:hAnsi="Times New Roman" w:cs="Times New Roman"/>
+          <w:color w:val="000000"/>
+          <w:sz w:val="28"/>
+          <w:szCs w:val="28"/>
+          <w:lang w:eastAsia="ru-RU"/>
+        </w:rPr>
+        <w:t xml:space="preserve"> "&lt;</w:t>
+      </w:r>
+      <w:proofErr w:type="spellStart"/>
+      <w:r>
+        <w:rPr>
+          <w:rFonts w:ascii="Times New Roman" w:eastAsia="Times New Roman" w:hAnsi="Times New Roman" w:cs="Times New Roman"/>
+          <w:color w:val="000000"/>
+          <w:sz w:val="28"/>
+          <w:szCs w:val="28"/>
+          <w:lang w:eastAsia="ru-RU"/>
+        </w:rPr>
+        <w:t>br</w:t>
+      </w:r>
+      <w:proofErr w:type="spellEnd"/>
+      <w:r>
+        <w:rPr>
+          <w:rFonts w:ascii="Times New Roman" w:eastAsia="Times New Roman" w:hAnsi="Times New Roman" w:cs="Times New Roman"/>
+          <w:color w:val="000000"/>
+          <w:sz w:val="28"/>
+          <w:szCs w:val="28"/>
+          <w:lang w:eastAsia="ru-RU"/>
+        </w:rPr>
+        <w:t>&gt;конец выполнения программы";</w:t>
       </w:r>
     </w:p>
     <w:p>
@@ -8584,8 +9795,20 @@
           <w:szCs w:val="28"/>
           <w:lang w:eastAsia="ru-RU"/>
         </w:rPr>
-        <w:t>&lt;?php</w:t>
-      </w:r>
+        <w:t>&lt;?</w:t>
+      </w:r>
+      <w:proofErr w:type="spellStart"/>
+      <w:r>
+        <w:rPr>
+          <w:rFonts w:ascii="Times New Roman" w:eastAsia="Times New Roman" w:hAnsi="Times New Roman" w:cs="Times New Roman"/>
+          <w:color w:val="000000"/>
+          <w:sz w:val="28"/>
+          <w:szCs w:val="28"/>
+          <w:lang w:eastAsia="ru-RU"/>
+        </w:rPr>
+        <w:t>php</w:t>
+      </w:r>
+      <w:proofErr w:type="spellEnd"/>
     </w:p>
     <w:p>
       <w:pPr>
@@ -8645,6 +9868,7 @@
           <w:lang w:eastAsia="ru-RU"/>
         </w:rPr>
       </w:pPr>
+      <w:proofErr w:type="spellStart"/>
       <w:r>
         <w:rPr>
           <w:rFonts w:ascii="Times New Roman" w:eastAsia="Times New Roman" w:hAnsi="Times New Roman" w:cs="Times New Roman"/>
@@ -8653,7 +9877,18 @@
           <w:szCs w:val="28"/>
           <w:lang w:eastAsia="ru-RU"/>
         </w:rPr>
-        <w:t>echo "Переменная a больше нуля";</w:t>
+        <w:t>echo</w:t>
+      </w:r>
+      <w:proofErr w:type="spellEnd"/>
+      <w:r>
+        <w:rPr>
+          <w:rFonts w:ascii="Times New Roman" w:eastAsia="Times New Roman" w:hAnsi="Times New Roman" w:cs="Times New Roman"/>
+          <w:color w:val="000000"/>
+          <w:sz w:val="28"/>
+          <w:szCs w:val="28"/>
+          <w:lang w:eastAsia="ru-RU"/>
+        </w:rPr>
+        <w:t xml:space="preserve"> "Переменная a больше нуля";</w:t>
       </w:r>
     </w:p>
     <w:p>
@@ -8668,6 +9903,7 @@
           <w:lang w:eastAsia="ru-RU"/>
         </w:rPr>
       </w:pPr>
+      <w:proofErr w:type="spellStart"/>
       <w:r>
         <w:rPr>
           <w:rFonts w:ascii="Times New Roman" w:eastAsia="Times New Roman" w:hAnsi="Times New Roman" w:cs="Times New Roman"/>
@@ -8676,7 +9912,40 @@
           <w:szCs w:val="28"/>
           <w:lang w:eastAsia="ru-RU"/>
         </w:rPr>
-        <w:t>echo "&lt;br&gt;конец выполнения программы";</w:t>
+        <w:t>echo</w:t>
+      </w:r>
+      <w:proofErr w:type="spellEnd"/>
+      <w:r>
+        <w:rPr>
+          <w:rFonts w:ascii="Times New Roman" w:eastAsia="Times New Roman" w:hAnsi="Times New Roman" w:cs="Times New Roman"/>
+          <w:color w:val="000000"/>
+          <w:sz w:val="28"/>
+          <w:szCs w:val="28"/>
+          <w:lang w:eastAsia="ru-RU"/>
+        </w:rPr>
+        <w:t xml:space="preserve"> "&lt;</w:t>
+      </w:r>
+      <w:proofErr w:type="spellStart"/>
+      <w:r>
+        <w:rPr>
+          <w:rFonts w:ascii="Times New Roman" w:eastAsia="Times New Roman" w:hAnsi="Times New Roman" w:cs="Times New Roman"/>
+          <w:color w:val="000000"/>
+          <w:sz w:val="28"/>
+          <w:szCs w:val="28"/>
+          <w:lang w:eastAsia="ru-RU"/>
+        </w:rPr>
+        <w:t>br</w:t>
+      </w:r>
+      <w:proofErr w:type="spellEnd"/>
+      <w:r>
+        <w:rPr>
+          <w:rFonts w:ascii="Times New Roman" w:eastAsia="Times New Roman" w:hAnsi="Times New Roman" w:cs="Times New Roman"/>
+          <w:color w:val="000000"/>
+          <w:sz w:val="28"/>
+          <w:szCs w:val="28"/>
+          <w:lang w:eastAsia="ru-RU"/>
+        </w:rPr>
+        <w:t>&gt;конец выполнения программы";</w:t>
       </w:r>
     </w:p>
     <w:p>
@@ -8773,6 +10042,7 @@
         </w:rPr>
         <w:t xml:space="preserve">&gt;0) </w:t>
       </w:r>
+      <w:proofErr w:type="spellStart"/>
       <w:r>
         <w:rPr>
           <w:rStyle w:val="HTML1"/>
@@ -8782,6 +10052,7 @@
         </w:rPr>
         <w:t>echo</w:t>
       </w:r>
+      <w:proofErr w:type="spellEnd"/>
       <w:r>
         <w:rPr>
           <w:color w:val="000000"/>
@@ -8840,7 +10111,25 @@
           <w:sz w:val="28"/>
           <w:szCs w:val="28"/>
         </w:rPr>
-        <w:t>15.Циклы в php.</w:t>
+        <w:t xml:space="preserve">15.Циклы в </w:t>
+      </w:r>
+      <w:proofErr w:type="spellStart"/>
+      <w:r>
+        <w:rPr>
+          <w:color w:val="171616"/>
+          <w:sz w:val="28"/>
+          <w:szCs w:val="28"/>
+        </w:rPr>
+        <w:t>php</w:t>
+      </w:r>
+      <w:proofErr w:type="spellEnd"/>
+      <w:r>
+        <w:rPr>
+          <w:color w:val="171616"/>
+          <w:sz w:val="28"/>
+          <w:szCs w:val="28"/>
+        </w:rPr>
+        <w:t>.</w:t>
       </w:r>
     </w:p>
     <w:p>
@@ -8859,7 +10148,25 @@
           <w:sz w:val="28"/>
           <w:szCs w:val="28"/>
         </w:rPr>
-        <w:t>Циклы позволяют повторять определенное (и даже неопределенное - когда работа цикла зависит от условия) колличество раз различные операторы. Данные операторы называются телом цикла. Проход цикла называется итерацией.</w:t>
+        <w:t xml:space="preserve">Циклы позволяют повторять определенное (и даже неопределенное - когда работа цикла зависит от условия) </w:t>
+      </w:r>
+      <w:proofErr w:type="spellStart"/>
+      <w:r>
+        <w:rPr>
+          <w:color w:val="171616"/>
+          <w:sz w:val="28"/>
+          <w:szCs w:val="28"/>
+        </w:rPr>
+        <w:t>колличество</w:t>
+      </w:r>
+      <w:proofErr w:type="spellEnd"/>
+      <w:r>
+        <w:rPr>
+          <w:color w:val="171616"/>
+          <w:sz w:val="28"/>
+          <w:szCs w:val="28"/>
+        </w:rPr>
+        <w:t xml:space="preserve"> раз различные операторы. Данные операторы называются телом цикла. Проход цикла называется итерацией.</w:t>
       </w:r>
     </w:p>
     <w:p>
@@ -9010,7 +10317,25 @@
           <w:sz w:val="28"/>
           <w:szCs w:val="28"/>
         </w:rPr>
-        <w:t>Специальный цикл перебора массивов (foreach).</w:t>
+        <w:t>Специальный цикл перебора массивов (</w:t>
+      </w:r>
+      <w:proofErr w:type="spellStart"/>
+      <w:r>
+        <w:rPr>
+          <w:color w:val="171616"/>
+          <w:sz w:val="28"/>
+          <w:szCs w:val="28"/>
+        </w:rPr>
+        <w:t>foreach</w:t>
+      </w:r>
+      <w:proofErr w:type="spellEnd"/>
+      <w:r>
+        <w:rPr>
+          <w:color w:val="171616"/>
+          <w:sz w:val="28"/>
+          <w:szCs w:val="28"/>
+        </w:rPr>
+        <w:t>).</w:t>
       </w:r>
     </w:p>
     <w:p>
@@ -9030,7 +10355,25 @@
           <w:sz w:val="28"/>
           <w:szCs w:val="28"/>
         </w:rPr>
-        <w:t>При использовании циклов есть возможность использования операторов break и continue. Первый из них прерывает работу всего цикла, а второй - только текущей итерации.</w:t>
+        <w:t xml:space="preserve">При использовании циклов есть возможность использования операторов break и </w:t>
+      </w:r>
+      <w:proofErr w:type="spellStart"/>
+      <w:r>
+        <w:rPr>
+          <w:color w:val="171616"/>
+          <w:sz w:val="28"/>
+          <w:szCs w:val="28"/>
+        </w:rPr>
+        <w:t>continue</w:t>
+      </w:r>
+      <w:proofErr w:type="spellEnd"/>
+      <w:r>
+        <w:rPr>
+          <w:color w:val="171616"/>
+          <w:sz w:val="28"/>
+          <w:szCs w:val="28"/>
+        </w:rPr>
+        <w:t>. Первый из них прерывает работу всего цикла, а второй - только текущей итерации.</w:t>
       </w:r>
     </w:p>
     <w:p>
@@ -9062,7 +10405,43 @@
           <w:sz w:val="28"/>
           <w:szCs w:val="28"/>
         </w:rPr>
-        <w:t>16. Конструкции switch и match в php.</w:t>
+        <w:t xml:space="preserve">16. Конструкции switch и </w:t>
+      </w:r>
+      <w:proofErr w:type="spellStart"/>
+      <w:r>
+        <w:rPr>
+          <w:color w:val="171616"/>
+          <w:sz w:val="28"/>
+          <w:szCs w:val="28"/>
+        </w:rPr>
+        <w:t>match</w:t>
+      </w:r>
+      <w:proofErr w:type="spellEnd"/>
+      <w:r>
+        <w:rPr>
+          <w:color w:val="171616"/>
+          <w:sz w:val="28"/>
+          <w:szCs w:val="28"/>
+        </w:rPr>
+        <w:t xml:space="preserve"> в </w:t>
+      </w:r>
+      <w:proofErr w:type="spellStart"/>
+      <w:r>
+        <w:rPr>
+          <w:color w:val="171616"/>
+          <w:sz w:val="28"/>
+          <w:szCs w:val="28"/>
+        </w:rPr>
+        <w:t>php</w:t>
+      </w:r>
+      <w:proofErr w:type="spellEnd"/>
+      <w:r>
+        <w:rPr>
+          <w:color w:val="171616"/>
+          <w:sz w:val="28"/>
+          <w:szCs w:val="28"/>
+        </w:rPr>
+        <w:t>.</w:t>
       </w:r>
     </w:p>
     <w:p>
@@ -9094,7 +10473,53 @@
           <w:sz w:val="28"/>
           <w:szCs w:val="28"/>
         </w:rPr>
-        <w:t>Конструкция switch..case является альтернативой использованию конструкции if..elseif..else. Оператор switch получает некоторое выражение и сравнивает его с набором значений</w:t>
+        <w:t xml:space="preserve">Конструкция </w:t>
+      </w:r>
+      <w:proofErr w:type="spellStart"/>
+      <w:proofErr w:type="gramStart"/>
+      <w:r>
+        <w:rPr>
+          <w:color w:val="171616"/>
+          <w:sz w:val="28"/>
+          <w:szCs w:val="28"/>
+        </w:rPr>
+        <w:t>switch..</w:t>
+      </w:r>
+      <w:proofErr w:type="gramEnd"/>
+      <w:r>
+        <w:rPr>
+          <w:color w:val="171616"/>
+          <w:sz w:val="28"/>
+          <w:szCs w:val="28"/>
+        </w:rPr>
+        <w:t>case</w:t>
+      </w:r>
+      <w:proofErr w:type="spellEnd"/>
+      <w:r>
+        <w:rPr>
+          <w:color w:val="171616"/>
+          <w:sz w:val="28"/>
+          <w:szCs w:val="28"/>
+        </w:rPr>
+        <w:t xml:space="preserve"> является альтернативой использованию конструкции if..</w:t>
+      </w:r>
+      <w:proofErr w:type="spellStart"/>
+      <w:r>
+        <w:rPr>
+          <w:color w:val="171616"/>
+          <w:sz w:val="28"/>
+          <w:szCs w:val="28"/>
+        </w:rPr>
+        <w:t>elseif</w:t>
+      </w:r>
+      <w:proofErr w:type="spellEnd"/>
+      <w:r>
+        <w:rPr>
+          <w:color w:val="171616"/>
+          <w:sz w:val="28"/>
+          <w:szCs w:val="28"/>
+        </w:rPr>
+        <w:t>..else. Оператор switch получает некоторое выражение и сравнивает его с набором значений</w:t>
       </w:r>
       <w:r>
         <w:rPr>
@@ -9131,7 +10556,43 @@
           <w:szCs w:val="28"/>
         </w:rPr>
         <w:lastRenderedPageBreak/>
-        <w:t>помещенными после операторов сase. И если совпадение будет найдено, то будет выполняться определенный блок сase.</w:t>
+        <w:t xml:space="preserve">помещенными после операторов </w:t>
+      </w:r>
+      <w:proofErr w:type="spellStart"/>
+      <w:r>
+        <w:rPr>
+          <w:color w:val="171616"/>
+          <w:sz w:val="28"/>
+          <w:szCs w:val="28"/>
+        </w:rPr>
+        <w:t>сase</w:t>
+      </w:r>
+      <w:proofErr w:type="spellEnd"/>
+      <w:r>
+        <w:rPr>
+          <w:color w:val="171616"/>
+          <w:sz w:val="28"/>
+          <w:szCs w:val="28"/>
+        </w:rPr>
+        <w:t xml:space="preserve">. И если совпадение будет найдено, то будет выполняться определенный блок </w:t>
+      </w:r>
+      <w:proofErr w:type="spellStart"/>
+      <w:r>
+        <w:rPr>
+          <w:color w:val="171616"/>
+          <w:sz w:val="28"/>
+          <w:szCs w:val="28"/>
+        </w:rPr>
+        <w:t>сase</w:t>
+      </w:r>
+      <w:proofErr w:type="spellEnd"/>
+      <w:r>
+        <w:rPr>
+          <w:color w:val="171616"/>
+          <w:sz w:val="28"/>
+          <w:szCs w:val="28"/>
+        </w:rPr>
+        <w:t>.</w:t>
       </w:r>
     </w:p>
     <w:p>
@@ -9151,7 +10612,43 @@
           <w:sz w:val="28"/>
           <w:szCs w:val="28"/>
         </w:rPr>
-        <w:t>Начиная с версии 8.0 в PHP была добавлена поддержка другой, похожей конструкции - match. Она позволяет оптимизировать конструкцию switch. Конструкция match также принимает некоторое выражение и сравнивает его с набором значений.</w:t>
+        <w:t xml:space="preserve">Начиная с версии 8.0 в PHP была добавлена поддержка другой, похожей конструкции - </w:t>
+      </w:r>
+      <w:proofErr w:type="spellStart"/>
+      <w:r>
+        <w:rPr>
+          <w:color w:val="171616"/>
+          <w:sz w:val="28"/>
+          <w:szCs w:val="28"/>
+        </w:rPr>
+        <w:t>match</w:t>
+      </w:r>
+      <w:proofErr w:type="spellEnd"/>
+      <w:r>
+        <w:rPr>
+          <w:color w:val="171616"/>
+          <w:sz w:val="28"/>
+          <w:szCs w:val="28"/>
+        </w:rPr>
+        <w:t xml:space="preserve">. Она позволяет оптимизировать конструкцию switch. Конструкция </w:t>
+      </w:r>
+      <w:proofErr w:type="spellStart"/>
+      <w:r>
+        <w:rPr>
+          <w:color w:val="171616"/>
+          <w:sz w:val="28"/>
+          <w:szCs w:val="28"/>
+        </w:rPr>
+        <w:t>match</w:t>
+      </w:r>
+      <w:proofErr w:type="spellEnd"/>
+      <w:r>
+        <w:rPr>
+          <w:color w:val="171616"/>
+          <w:sz w:val="28"/>
+          <w:szCs w:val="28"/>
+        </w:rPr>
+        <w:t xml:space="preserve"> также принимает некоторое выражение и сравнивает его с набором значений.</w:t>
       </w:r>
     </w:p>
     <w:p>
@@ -9420,7 +10917,25 @@
           <w:sz w:val="28"/>
           <w:szCs w:val="28"/>
         </w:rPr>
-        <w:t>18. Функции в php.</w:t>
+        <w:t xml:space="preserve">18. Функции в </w:t>
+      </w:r>
+      <w:proofErr w:type="spellStart"/>
+      <w:r>
+        <w:rPr>
+          <w:color w:val="171616"/>
+          <w:sz w:val="28"/>
+          <w:szCs w:val="28"/>
+        </w:rPr>
+        <w:t>php</w:t>
+      </w:r>
+      <w:proofErr w:type="spellEnd"/>
+      <w:r>
+        <w:rPr>
+          <w:color w:val="171616"/>
+          <w:sz w:val="28"/>
+          <w:szCs w:val="28"/>
+        </w:rPr>
+        <w:t>.</w:t>
       </w:r>
     </w:p>
     <w:p>
@@ -9484,7 +10999,61 @@
           <w:sz w:val="28"/>
           <w:szCs w:val="28"/>
         </w:rPr>
-        <w:t>Имена функций следуют тем же правилам, что и другие метки в PHP. Корректное имя функции начинается с буквы или знака подчёркивания, за которым следует любое количество букв, цифр или знаков подчёркивания. В качестве регулярного выражения оно может быть выражено так: ^[a-zA-Z_\x80-\xff][a-zA-Z0-9_\x80-\xff]*$.</w:t>
+        <w:t>Имена функций следуют тем же правилам, что и другие метки в PHP. Корректное имя функции начинается с буквы или знака подчёркивания, за которым следует любое количество букв, цифр или знаков подчёркивания. В качестве регулярного выражения оно может быть выражено так: ^[a-</w:t>
+      </w:r>
+      <w:proofErr w:type="spellStart"/>
+      <w:r>
+        <w:rPr>
+          <w:color w:val="171616"/>
+          <w:sz w:val="28"/>
+          <w:szCs w:val="28"/>
+        </w:rPr>
+        <w:t>zA</w:t>
+      </w:r>
+      <w:proofErr w:type="spellEnd"/>
+      <w:r>
+        <w:rPr>
+          <w:color w:val="171616"/>
+          <w:sz w:val="28"/>
+          <w:szCs w:val="28"/>
+        </w:rPr>
+        <w:t>-Z_\x80-\</w:t>
+      </w:r>
+      <w:proofErr w:type="spellStart"/>
+      <w:r>
+        <w:rPr>
+          <w:color w:val="171616"/>
+          <w:sz w:val="28"/>
+          <w:szCs w:val="28"/>
+        </w:rPr>
+        <w:t>xff</w:t>
+      </w:r>
+      <w:proofErr w:type="spellEnd"/>
+      <w:r>
+        <w:rPr>
+          <w:color w:val="171616"/>
+          <w:sz w:val="28"/>
+          <w:szCs w:val="28"/>
+        </w:rPr>
+        <w:t>][a-zA-Z0-9_\x80-\</w:t>
+      </w:r>
+      <w:proofErr w:type="spellStart"/>
+      <w:r>
+        <w:rPr>
+          <w:color w:val="171616"/>
+          <w:sz w:val="28"/>
+          <w:szCs w:val="28"/>
+        </w:rPr>
+        <w:t>xff</w:t>
+      </w:r>
+      <w:proofErr w:type="spellEnd"/>
+      <w:r>
+        <w:rPr>
+          <w:color w:val="171616"/>
+          <w:sz w:val="28"/>
+          <w:szCs w:val="28"/>
+        </w:rPr>
+        <w:t>]*$.</w:t>
       </w:r>
       <w:r>
         <w:t xml:space="preserve"> </w:t>
@@ -9649,11 +11218,47 @@
           <w:szCs w:val="20"/>
         </w:rPr>
       </w:pPr>
-      <w:r>
-        <w:rPr>
-          <w:sz w:val="28"/>
-        </w:rPr>
-        <w:t xml:space="preserve">Моуэт, Э. Использование Docker / Э. Моуэт ; научный редактор А. А. Маркелов ; перевод с английского А. В. Снастина. — Москва : ДМК Пресс, 2017. — 354 с. — ISBN 978-5-97060-426-7. — Текст : электронный // Лань : электронно-библиотечная система. — URL: https://e.lanbook.com/book/93576 (дата обращения: </w:t>
+      <w:proofErr w:type="spellStart"/>
+      <w:r>
+        <w:rPr>
+          <w:sz w:val="28"/>
+        </w:rPr>
+        <w:t>Моуэт</w:t>
+      </w:r>
+      <w:proofErr w:type="spellEnd"/>
+      <w:r>
+        <w:rPr>
+          <w:sz w:val="28"/>
+        </w:rPr>
+        <w:t xml:space="preserve">, Э. Использование Docker / Э. </w:t>
+      </w:r>
+      <w:proofErr w:type="spellStart"/>
+      <w:r>
+        <w:rPr>
+          <w:sz w:val="28"/>
+        </w:rPr>
+        <w:t>Моуэт</w:t>
+      </w:r>
+      <w:proofErr w:type="spellEnd"/>
+      <w:r>
+        <w:rPr>
+          <w:sz w:val="28"/>
+        </w:rPr>
+        <w:t xml:space="preserve"> ; научный редактор А. А. Маркелов ; перевод с английского А. В. </w:t>
+      </w:r>
+      <w:proofErr w:type="spellStart"/>
+      <w:r>
+        <w:rPr>
+          <w:sz w:val="28"/>
+        </w:rPr>
+        <w:t>Снастина</w:t>
+      </w:r>
+      <w:proofErr w:type="spellEnd"/>
+      <w:r>
+        <w:rPr>
+          <w:sz w:val="28"/>
+        </w:rPr>
+        <w:t xml:space="preserve">. — Москва : ДМК Пресс, 2017. — 354 с. — ISBN 978-5-97060-426-7. — Текст : электронный // Лань : электронно-библиотечная система. — URL: https://e.lanbook.com/book/93576 (дата обращения: </w:t>
       </w:r>
       <w:r>
         <w:rPr>
@@ -9665,7 +11270,21 @@
         <w:rPr>
           <w:sz w:val="28"/>
         </w:rPr>
-        <w:t>.09.2021). — Режим доступа: для авториз. пользователей.</w:t>
+        <w:t xml:space="preserve">.09.2021). — Режим доступа: для </w:t>
+      </w:r>
+      <w:proofErr w:type="spellStart"/>
+      <w:r>
+        <w:rPr>
+          <w:sz w:val="28"/>
+        </w:rPr>
+        <w:t>авториз</w:t>
+      </w:r>
+      <w:proofErr w:type="spellEnd"/>
+      <w:r>
+        <w:rPr>
+          <w:sz w:val="28"/>
+        </w:rPr>
+        <w:t>. пользователей.</w:t>
       </w:r>
     </w:p>
     <w:p>
@@ -9686,7 +11305,23 @@
           <w:sz w:val="28"/>
           <w:szCs w:val="20"/>
         </w:rPr>
-        <w:t>Алибеков, Б. И. Лабораторный практикум по Web-программированию на PHP : учебное пособие / Б. И. Алибеков. — Махачкала : ДГУ, 2018. — 273 с. — Текст : электронный // Лань : электронно-библиотечная система. — URL: https://e.lanbook.com/book/158357 (дата обращения: 16.09.2021). — Режим доступа: для авториз. пользователей.</w:t>
+        <w:t xml:space="preserve">Алибеков, Б. И. Лабораторный практикум по Web-программированию на PHP : учебное пособие / Б. И. Алибеков. — Махачкала : ДГУ, 2018. — 273 с. — Текст : электронный // Лань : электронно-библиотечная система. — URL: https://e.lanbook.com/book/158357 (дата обращения: 16.09.2021). — Режим доступа: для </w:t>
+      </w:r>
+      <w:proofErr w:type="spellStart"/>
+      <w:r>
+        <w:rPr>
+          <w:sz w:val="28"/>
+          <w:szCs w:val="20"/>
+        </w:rPr>
+        <w:t>авториз</w:t>
+      </w:r>
+      <w:proofErr w:type="spellEnd"/>
+      <w:r>
+        <w:rPr>
+          <w:sz w:val="28"/>
+          <w:szCs w:val="20"/>
+        </w:rPr>
+        <w:t>. пользователей.</w:t>
       </w:r>
     </w:p>
     <w:p>
@@ -9707,10 +11342,25 @@
           <w:sz w:val="28"/>
           <w:szCs w:val="20"/>
         </w:rPr>
-        <w:t>Джош, Л. Современный PHP. Новые возможности и передовой опыт / Л. Джош ; перевод с английского Р. Н. Рагимов. — Москва : ДМК Пресс, 2016. — 304 с. — ISBN 978-5-97060-184-6. — Текст : электронный // Лань : электронно-библиотечная система. — URL: https://e.lanbook.com/book/93269 (дата обращения: 16.09.2021). — Режим доступа: для авториз. пользователей.</w:t>
-      </w:r>
-    </w:p>
-    <w:p/>
+        <w:t xml:space="preserve">Джош, Л. Современный PHP. Новые возможности и передовой опыт / Л. Джош ; перевод с английского Р. Н. Рагимов. — Москва : ДМК Пресс, 2016. — 304 с. — ISBN 978-5-97060-184-6. — Текст : электронный // Лань : электронно-библиотечная система. — URL: https://e.lanbook.com/book/93269 (дата обращения: 16.09.2021). — Режим доступа: для </w:t>
+      </w:r>
+      <w:proofErr w:type="spellStart"/>
+      <w:r>
+        <w:rPr>
+          <w:sz w:val="28"/>
+          <w:szCs w:val="20"/>
+        </w:rPr>
+        <w:t>авториз</w:t>
+      </w:r>
+      <w:proofErr w:type="spellEnd"/>
+      <w:r>
+        <w:rPr>
+          <w:sz w:val="28"/>
+          <w:szCs w:val="20"/>
+        </w:rPr>
+        <w:t>. пользователей.</w:t>
+      </w:r>
+    </w:p>
     <w:sectPr>
       <w:pgSz w:w="11906" w:h="16838"/>
       <w:pgMar w:top="1134" w:right="850" w:bottom="1134" w:left="1701" w:header="708" w:footer="708" w:gutter="0"/>

</xml_diff>